<commit_message>
Dodati Damjanovi prototipi i SSU
Dodat SSU za listanje sopstvenih špilova i prototipi za Kraj Igre, Listanje Špilova, Listanje Sopstvenih Špilova, Pravljenje Špila i Pravljenje Sobe
</commit_message>
<xml_diff>
--- a/Faza 3/SSU/SSU-Kraj Igre.docx
+++ b/Faza 3/SSU/SSU-Kraj Igre.docx
@@ -8,12 +8,53 @@
         <w:ind w:left="426" w:hanging="10"/>
         <w:jc w:val="center"/>
       </w:pPr>
+      <w:proofErr w:type="spellStart"/>
       <w:r>
         <w:rPr>
           <w:rFonts w:ascii="Arial" w:eastAsia="Arial" w:hAnsi="Arial" w:cs="Arial"/>
           <w:sz w:val="24"/>
         </w:rPr>
-        <w:t xml:space="preserve">Elektrotehnički fakultet u Beogradu </w:t>
+        <w:t>Elektrotehnički</w:t>
+      </w:r>
+      <w:proofErr w:type="spellEnd"/>
+      <w:r>
+        <w:rPr>
+          <w:rFonts w:ascii="Arial" w:eastAsia="Arial" w:hAnsi="Arial" w:cs="Arial"/>
+          <w:sz w:val="24"/>
+        </w:rPr>
+        <w:t xml:space="preserve"> </w:t>
+      </w:r>
+      <w:proofErr w:type="spellStart"/>
+      <w:r>
+        <w:rPr>
+          <w:rFonts w:ascii="Arial" w:eastAsia="Arial" w:hAnsi="Arial" w:cs="Arial"/>
+          <w:sz w:val="24"/>
+        </w:rPr>
+        <w:t>fakultet</w:t>
+      </w:r>
+      <w:proofErr w:type="spellEnd"/>
+      <w:r>
+        <w:rPr>
+          <w:rFonts w:ascii="Arial" w:eastAsia="Arial" w:hAnsi="Arial" w:cs="Arial"/>
+          <w:sz w:val="24"/>
+        </w:rPr>
+        <w:t xml:space="preserve"> u </w:t>
+      </w:r>
+      <w:proofErr w:type="spellStart"/>
+      <w:r>
+        <w:rPr>
+          <w:rFonts w:ascii="Arial" w:eastAsia="Arial" w:hAnsi="Arial" w:cs="Arial"/>
+          <w:sz w:val="24"/>
+        </w:rPr>
+        <w:t>Beogradu</w:t>
+      </w:r>
+      <w:proofErr w:type="spellEnd"/>
+      <w:r>
+        <w:rPr>
+          <w:rFonts w:ascii="Arial" w:eastAsia="Arial" w:hAnsi="Arial" w:cs="Arial"/>
+          <w:sz w:val="24"/>
+        </w:rPr>
+        <w:t xml:space="preserve"> </w:t>
       </w:r>
     </w:p>
     <w:p>
@@ -41,7 +82,55 @@
           <w:rFonts w:ascii="Arial" w:eastAsia="Arial" w:hAnsi="Arial" w:cs="Arial"/>
           <w:sz w:val="24"/>
         </w:rPr>
-        <w:t xml:space="preserve">SI3PSI Principi Softverskog Inženjerstva </w:t>
+        <w:t xml:space="preserve">SI3PSI </w:t>
+      </w:r>
+      <w:proofErr w:type="spellStart"/>
+      <w:r>
+        <w:rPr>
+          <w:rFonts w:ascii="Arial" w:eastAsia="Arial" w:hAnsi="Arial" w:cs="Arial"/>
+          <w:sz w:val="24"/>
+        </w:rPr>
+        <w:t>Principi</w:t>
+      </w:r>
+      <w:proofErr w:type="spellEnd"/>
+      <w:r>
+        <w:rPr>
+          <w:rFonts w:ascii="Arial" w:eastAsia="Arial" w:hAnsi="Arial" w:cs="Arial"/>
+          <w:sz w:val="24"/>
+        </w:rPr>
+        <w:t xml:space="preserve"> </w:t>
+      </w:r>
+      <w:proofErr w:type="spellStart"/>
+      <w:r>
+        <w:rPr>
+          <w:rFonts w:ascii="Arial" w:eastAsia="Arial" w:hAnsi="Arial" w:cs="Arial"/>
+          <w:sz w:val="24"/>
+        </w:rPr>
+        <w:t>Softverskog</w:t>
+      </w:r>
+      <w:proofErr w:type="spellEnd"/>
+      <w:r>
+        <w:rPr>
+          <w:rFonts w:ascii="Arial" w:eastAsia="Arial" w:hAnsi="Arial" w:cs="Arial"/>
+          <w:sz w:val="24"/>
+        </w:rPr>
+        <w:t xml:space="preserve"> </w:t>
+      </w:r>
+      <w:proofErr w:type="spellStart"/>
+      <w:r>
+        <w:rPr>
+          <w:rFonts w:ascii="Arial" w:eastAsia="Arial" w:hAnsi="Arial" w:cs="Arial"/>
+          <w:sz w:val="24"/>
+        </w:rPr>
+        <w:t>Inženjerstva</w:t>
+      </w:r>
+      <w:proofErr w:type="spellEnd"/>
+      <w:r>
+        <w:rPr>
+          <w:rFonts w:ascii="Arial" w:eastAsia="Arial" w:hAnsi="Arial" w:cs="Arial"/>
+          <w:sz w:val="24"/>
+        </w:rPr>
+        <w:t xml:space="preserve"> </w:t>
       </w:r>
     </w:p>
     <w:p>
@@ -148,12 +237,21 @@
         <w:ind w:left="414"/>
         <w:jc w:val="center"/>
       </w:pPr>
+      <w:proofErr w:type="spellStart"/>
       <w:r>
         <w:rPr>
           <w:rFonts w:ascii="Arial" w:eastAsia="Arial" w:hAnsi="Arial" w:cs="Arial"/>
           <w:sz w:val="36"/>
         </w:rPr>
-        <w:t xml:space="preserve">Projekat Ruleset </w:t>
+        <w:t>Projekat</w:t>
+      </w:r>
+      <w:proofErr w:type="spellEnd"/>
+      <w:r>
+        <w:rPr>
+          <w:rFonts w:ascii="Arial" w:eastAsia="Arial" w:hAnsi="Arial" w:cs="Arial"/>
+          <w:sz w:val="36"/>
+        </w:rPr>
+        <w:t xml:space="preserve"> Ruleset </w:t>
       </w:r>
     </w:p>
     <w:p>
@@ -278,14 +376,16 @@
           <w:sz w:val="36"/>
         </w:rPr>
       </w:pPr>
+      <w:proofErr w:type="spellStart"/>
       <w:r>
         <w:rPr>
           <w:rFonts w:ascii="Arial" w:eastAsia="Arial" w:hAnsi="Arial" w:cs="Arial"/>
           <w:b/>
           <w:sz w:val="36"/>
         </w:rPr>
-        <w:t>Specifikacija scenarija upotrebe</w:t>
-      </w:r>
+        <w:t>Specifikacija</w:t>
+      </w:r>
+      <w:proofErr w:type="spellEnd"/>
       <w:r>
         <w:rPr>
           <w:rFonts w:ascii="Arial" w:eastAsia="Arial" w:hAnsi="Arial" w:cs="Arial"/>
@@ -294,6 +394,42 @@
         </w:rPr>
         <w:t xml:space="preserve"> </w:t>
       </w:r>
+      <w:proofErr w:type="spellStart"/>
+      <w:r>
+        <w:rPr>
+          <w:rFonts w:ascii="Arial" w:eastAsia="Arial" w:hAnsi="Arial" w:cs="Arial"/>
+          <w:b/>
+          <w:sz w:val="36"/>
+        </w:rPr>
+        <w:t>scenarija</w:t>
+      </w:r>
+      <w:proofErr w:type="spellEnd"/>
+      <w:r>
+        <w:rPr>
+          <w:rFonts w:ascii="Arial" w:eastAsia="Arial" w:hAnsi="Arial" w:cs="Arial"/>
+          <w:b/>
+          <w:sz w:val="36"/>
+        </w:rPr>
+        <w:t xml:space="preserve"> </w:t>
+      </w:r>
+      <w:proofErr w:type="spellStart"/>
+      <w:r>
+        <w:rPr>
+          <w:rFonts w:ascii="Arial" w:eastAsia="Arial" w:hAnsi="Arial" w:cs="Arial"/>
+          <w:b/>
+          <w:sz w:val="36"/>
+        </w:rPr>
+        <w:t>upotrebe</w:t>
+      </w:r>
+      <w:proofErr w:type="spellEnd"/>
+      <w:r>
+        <w:rPr>
+          <w:rFonts w:ascii="Arial" w:eastAsia="Arial" w:hAnsi="Arial" w:cs="Arial"/>
+          <w:b/>
+          <w:sz w:val="36"/>
+        </w:rPr>
+        <w:t xml:space="preserve"> </w:t>
+      </w:r>
     </w:p>
     <w:p>
       <w:pPr>
@@ -306,13 +442,23 @@
           <w:sz w:val="36"/>
         </w:rPr>
       </w:pPr>
+      <w:proofErr w:type="spellStart"/>
       <w:r>
         <w:rPr>
           <w:rFonts w:ascii="Arial" w:eastAsia="Arial" w:hAnsi="Arial" w:cs="Arial"/>
           <w:b/>
           <w:sz w:val="36"/>
         </w:rPr>
-        <w:t xml:space="preserve">funkcionalnosti </w:t>
+        <w:t>funkcionalnosti</w:t>
+      </w:r>
+      <w:proofErr w:type="spellEnd"/>
+      <w:r>
+        <w:rPr>
+          <w:rFonts w:ascii="Arial" w:eastAsia="Arial" w:hAnsi="Arial" w:cs="Arial"/>
+          <w:b/>
+          <w:sz w:val="36"/>
+        </w:rPr>
+        <w:t xml:space="preserve"> </w:t>
       </w:r>
       <w:r>
         <w:rPr>
@@ -354,13 +500,23 @@
         <w:ind w:left="417"/>
         <w:jc w:val="center"/>
       </w:pPr>
+      <w:proofErr w:type="spellStart"/>
       <w:r>
         <w:rPr>
           <w:rFonts w:ascii="Arial" w:eastAsia="Arial" w:hAnsi="Arial" w:cs="Arial"/>
           <w:b/>
           <w:sz w:val="28"/>
         </w:rPr>
-        <w:t>Verzija 1.</w:t>
+        <w:t>Verzija</w:t>
+      </w:r>
+      <w:proofErr w:type="spellEnd"/>
+      <w:r>
+        <w:rPr>
+          <w:rFonts w:ascii="Arial" w:eastAsia="Arial" w:hAnsi="Arial" w:cs="Arial"/>
+          <w:b/>
+          <w:sz w:val="28"/>
+        </w:rPr>
+        <w:t xml:space="preserve"> 1.</w:t>
       </w:r>
       <w:r>
         <w:rPr>
@@ -400,6 +556,7 @@
           <w:sz w:val="36"/>
         </w:rPr>
       </w:pPr>
+      <w:proofErr w:type="spellStart"/>
       <w:r>
         <w:rPr>
           <w:rFonts w:ascii="Arial" w:eastAsia="Arial" w:hAnsi="Arial" w:cs="Arial"/>
@@ -407,7 +564,34 @@
           <w:sz w:val="36"/>
         </w:rPr>
         <w:lastRenderedPageBreak/>
-        <w:t xml:space="preserve">Istorija izmena </w:t>
+        <w:t>Istorija</w:t>
+      </w:r>
+      <w:proofErr w:type="spellEnd"/>
+      <w:r>
+        <w:rPr>
+          <w:rFonts w:ascii="Arial" w:eastAsia="Arial" w:hAnsi="Arial" w:cs="Arial"/>
+          <w:b/>
+          <w:sz w:val="36"/>
+        </w:rPr>
+        <w:t xml:space="preserve"> </w:t>
+      </w:r>
+      <w:proofErr w:type="spellStart"/>
+      <w:r>
+        <w:rPr>
+          <w:rFonts w:ascii="Arial" w:eastAsia="Arial" w:hAnsi="Arial" w:cs="Arial"/>
+          <w:b/>
+          <w:sz w:val="36"/>
+        </w:rPr>
+        <w:t>izmena</w:t>
+      </w:r>
+      <w:proofErr w:type="spellEnd"/>
+      <w:r>
+        <w:rPr>
+          <w:rFonts w:ascii="Arial" w:eastAsia="Arial" w:hAnsi="Arial" w:cs="Arial"/>
+          <w:b/>
+          <w:sz w:val="36"/>
+        </w:rPr>
+        <w:t xml:space="preserve"> </w:t>
       </w:r>
     </w:p>
     <w:p>
@@ -494,6 +678,7 @@
                 <w:szCs w:val="20"/>
               </w:rPr>
             </w:pPr>
+            <w:proofErr w:type="spellStart"/>
             <w:r>
               <w:rPr>
                 <w:rFonts w:asciiTheme="minorHAnsi" w:eastAsia="Times New Roman" w:hAnsiTheme="minorHAnsi" w:cstheme="minorHAnsi"/>
@@ -501,7 +686,17 @@
                 <w:sz w:val="20"/>
                 <w:szCs w:val="20"/>
               </w:rPr>
-              <w:t xml:space="preserve">Verzija </w:t>
+              <w:t>Verzija</w:t>
+            </w:r>
+            <w:proofErr w:type="spellEnd"/>
+            <w:r>
+              <w:rPr>
+                <w:rFonts w:asciiTheme="minorHAnsi" w:eastAsia="Times New Roman" w:hAnsiTheme="minorHAnsi" w:cstheme="minorHAnsi"/>
+                <w:b/>
+                <w:sz w:val="20"/>
+                <w:szCs w:val="20"/>
+              </w:rPr>
+              <w:t xml:space="preserve"> </w:t>
             </w:r>
           </w:p>
         </w:tc>
@@ -527,6 +722,7 @@
                 <w:szCs w:val="20"/>
               </w:rPr>
             </w:pPr>
+            <w:proofErr w:type="spellStart"/>
             <w:r>
               <w:rPr>
                 <w:rFonts w:asciiTheme="minorHAnsi" w:eastAsia="Times New Roman" w:hAnsiTheme="minorHAnsi" w:cstheme="minorHAnsi"/>
@@ -534,7 +730,37 @@
                 <w:sz w:val="20"/>
                 <w:szCs w:val="20"/>
               </w:rPr>
-              <w:t xml:space="preserve">Kratak opis </w:t>
+              <w:t>Kratak</w:t>
+            </w:r>
+            <w:proofErr w:type="spellEnd"/>
+            <w:r>
+              <w:rPr>
+                <w:rFonts w:asciiTheme="minorHAnsi" w:eastAsia="Times New Roman" w:hAnsiTheme="minorHAnsi" w:cstheme="minorHAnsi"/>
+                <w:b/>
+                <w:sz w:val="20"/>
+                <w:szCs w:val="20"/>
+              </w:rPr>
+              <w:t xml:space="preserve"> </w:t>
+            </w:r>
+            <w:proofErr w:type="spellStart"/>
+            <w:r>
+              <w:rPr>
+                <w:rFonts w:asciiTheme="minorHAnsi" w:eastAsia="Times New Roman" w:hAnsiTheme="minorHAnsi" w:cstheme="minorHAnsi"/>
+                <w:b/>
+                <w:sz w:val="20"/>
+                <w:szCs w:val="20"/>
+              </w:rPr>
+              <w:t>opis</w:t>
+            </w:r>
+            <w:proofErr w:type="spellEnd"/>
+            <w:r>
+              <w:rPr>
+                <w:rFonts w:asciiTheme="minorHAnsi" w:eastAsia="Times New Roman" w:hAnsiTheme="minorHAnsi" w:cstheme="minorHAnsi"/>
+                <w:b/>
+                <w:sz w:val="20"/>
+                <w:szCs w:val="20"/>
+              </w:rPr>
+              <w:t xml:space="preserve"> </w:t>
             </w:r>
           </w:p>
         </w:tc>
@@ -656,6 +882,7 @@
                 <w:szCs w:val="20"/>
               </w:rPr>
             </w:pPr>
+            <w:proofErr w:type="spellStart"/>
             <w:r>
               <w:rPr>
                 <w:rFonts w:asciiTheme="majorHAnsi" w:eastAsia="Times New Roman" w:hAnsiTheme="majorHAnsi" w:cstheme="majorHAnsi"/>
@@ -670,7 +897,34 @@
                 <w:sz w:val="20"/>
                 <w:szCs w:val="20"/>
               </w:rPr>
-              <w:t xml:space="preserve">nicijalna verzija </w:t>
+              <w:t>nicijalna</w:t>
+            </w:r>
+            <w:proofErr w:type="spellEnd"/>
+            <w:r>
+              <w:rPr>
+                <w:rFonts w:asciiTheme="majorHAnsi" w:eastAsia="Times New Roman" w:hAnsiTheme="majorHAnsi" w:cstheme="majorHAnsi"/>
+                <w:sz w:val="20"/>
+                <w:szCs w:val="20"/>
+              </w:rPr>
+              <w:t xml:space="preserve"> </w:t>
+            </w:r>
+            <w:proofErr w:type="spellStart"/>
+            <w:r>
+              <w:rPr>
+                <w:rFonts w:asciiTheme="majorHAnsi" w:eastAsia="Times New Roman" w:hAnsiTheme="majorHAnsi" w:cstheme="majorHAnsi"/>
+                <w:sz w:val="20"/>
+                <w:szCs w:val="20"/>
+              </w:rPr>
+              <w:t>verzija</w:t>
+            </w:r>
+            <w:proofErr w:type="spellEnd"/>
+            <w:r>
+              <w:rPr>
+                <w:rFonts w:asciiTheme="majorHAnsi" w:eastAsia="Times New Roman" w:hAnsiTheme="majorHAnsi" w:cstheme="majorHAnsi"/>
+                <w:sz w:val="20"/>
+                <w:szCs w:val="20"/>
+              </w:rPr>
+              <w:t xml:space="preserve"> </w:t>
             </w:r>
           </w:p>
         </w:tc>
@@ -703,6 +957,7 @@
               </w:rPr>
               <w:t xml:space="preserve">D. </w:t>
             </w:r>
+            <w:proofErr w:type="spellStart"/>
             <w:r>
               <w:rPr>
                 <w:rFonts w:asciiTheme="majorHAnsi" w:eastAsia="Times New Roman" w:hAnsiTheme="majorHAnsi" w:cstheme="majorHAnsi"/>
@@ -711,6 +966,7 @@
               </w:rPr>
               <w:t>Pavlovi</w:t>
             </w:r>
+            <w:proofErr w:type="spellEnd"/>
             <w:r>
               <w:rPr>
                 <w:rFonts w:asciiTheme="majorHAnsi" w:eastAsia="Times New Roman" w:hAnsiTheme="majorHAnsi" w:cstheme="majorHAnsi"/>
@@ -807,14 +1063,34 @@
                 <w:szCs w:val="20"/>
               </w:rPr>
             </w:pPr>
+            <w:proofErr w:type="spellStart"/>
             <w:r>
               <w:rPr>
                 <w:rFonts w:asciiTheme="majorHAnsi" w:eastAsia="Times New Roman" w:hAnsiTheme="majorHAnsi" w:cstheme="majorHAnsi"/>
                 <w:sz w:val="20"/>
                 <w:szCs w:val="20"/>
               </w:rPr>
-              <w:t>Fajl preimenovan</w:t>
-            </w:r>
+              <w:t>Fajl</w:t>
+            </w:r>
+            <w:proofErr w:type="spellEnd"/>
+            <w:r>
+              <w:rPr>
+                <w:rFonts w:asciiTheme="majorHAnsi" w:eastAsia="Times New Roman" w:hAnsiTheme="majorHAnsi" w:cstheme="majorHAnsi"/>
+                <w:sz w:val="20"/>
+                <w:szCs w:val="20"/>
+              </w:rPr>
+              <w:t xml:space="preserve"> </w:t>
+            </w:r>
+            <w:proofErr w:type="spellStart"/>
+            <w:r>
+              <w:rPr>
+                <w:rFonts w:asciiTheme="majorHAnsi" w:eastAsia="Times New Roman" w:hAnsiTheme="majorHAnsi" w:cstheme="majorHAnsi"/>
+                <w:sz w:val="20"/>
+                <w:szCs w:val="20"/>
+              </w:rPr>
+              <w:t>preimenovan</w:t>
+            </w:r>
+            <w:proofErr w:type="spellEnd"/>
             <w:r>
               <w:rPr>
                 <w:rFonts w:asciiTheme="majorHAnsi" w:eastAsia="Times New Roman" w:hAnsiTheme="majorHAnsi" w:cstheme="majorHAnsi"/>
@@ -851,8 +1127,18 @@
                 <w:sz w:val="20"/>
                 <w:szCs w:val="20"/>
               </w:rPr>
-              <w:t>D. Pavlovi</w:t>
-            </w:r>
+              <w:t xml:space="preserve">D. </w:t>
+            </w:r>
+            <w:proofErr w:type="spellStart"/>
+            <w:r>
+              <w:rPr>
+                <w:rFonts w:asciiTheme="majorHAnsi" w:eastAsia="Times New Roman" w:hAnsiTheme="majorHAnsi" w:cstheme="majorHAnsi"/>
+                <w:sz w:val="20"/>
+                <w:szCs w:val="20"/>
+              </w:rPr>
+              <w:t>Pavlovi</w:t>
+            </w:r>
+            <w:proofErr w:type="spellEnd"/>
             <w:r>
               <w:rPr>
                 <w:rFonts w:asciiTheme="majorHAnsi" w:eastAsia="Times New Roman" w:hAnsiTheme="majorHAnsi" w:cstheme="majorHAnsi"/>
@@ -1153,13 +1439,23 @@
         <w:ind w:right="2"/>
         <w:jc w:val="center"/>
       </w:pPr>
+      <w:proofErr w:type="spellStart"/>
       <w:r>
         <w:rPr>
           <w:rFonts w:ascii="Arial" w:eastAsia="Arial" w:hAnsi="Arial" w:cs="Arial"/>
           <w:b/>
           <w:sz w:val="36"/>
         </w:rPr>
-        <w:t xml:space="preserve">Sadržaj  </w:t>
+        <w:t>Sadržaj</w:t>
+      </w:r>
+      <w:proofErr w:type="spellEnd"/>
+      <w:r>
+        <w:rPr>
+          <w:rFonts w:ascii="Arial" w:eastAsia="Arial" w:hAnsi="Arial" w:cs="Arial"/>
+          <w:b/>
+          <w:sz w:val="36"/>
+        </w:rPr>
+        <w:t xml:space="preserve">  </w:t>
       </w:r>
     </w:p>
     <w:sdt>
@@ -2479,26 +2775,165 @@
           <w:rFonts w:ascii="Arial Unicode MS" w:eastAsia="Arial Unicode MS" w:hAnsi="Arial Unicode MS" w:cs="Arial Unicode MS"/>
         </w:rPr>
       </w:pPr>
-      <w:r>
-        <w:rPr>
-          <w:rFonts w:ascii="Arial Unicode MS" w:eastAsia="Arial Unicode MS" w:hAnsi="Arial Unicode MS" w:cs="Arial Unicode MS"/>
-          <w:sz w:val="20"/>
-        </w:rPr>
-        <w:t xml:space="preserve">Definisanje scenarija upotrebe pri </w:t>
-      </w:r>
-      <w:r>
-        <w:rPr>
-          <w:rFonts w:ascii="Arial Unicode MS" w:eastAsia="Arial Unicode MS" w:hAnsi="Arial Unicode MS" w:cs="Arial Unicode MS"/>
-          <w:sz w:val="20"/>
-        </w:rPr>
-        <w:t>kraju igre</w:t>
-      </w:r>
-      <w:r>
-        <w:rPr>
-          <w:rFonts w:ascii="Arial Unicode MS" w:eastAsia="Arial Unicode MS" w:hAnsi="Arial Unicode MS" w:cs="Arial Unicode MS"/>
-          <w:sz w:val="20"/>
-        </w:rPr>
-        <w:t xml:space="preserve">, sa primerima odgovarajućih skica. </w:t>
+      <w:proofErr w:type="spellStart"/>
+      <w:r>
+        <w:rPr>
+          <w:rFonts w:ascii="Arial Unicode MS" w:eastAsia="Arial Unicode MS" w:hAnsi="Arial Unicode MS" w:cs="Arial Unicode MS"/>
+          <w:sz w:val="20"/>
+        </w:rPr>
+        <w:t>Definisanje</w:t>
+      </w:r>
+      <w:proofErr w:type="spellEnd"/>
+      <w:r>
+        <w:rPr>
+          <w:rFonts w:ascii="Arial Unicode MS" w:eastAsia="Arial Unicode MS" w:hAnsi="Arial Unicode MS" w:cs="Arial Unicode MS"/>
+          <w:sz w:val="20"/>
+        </w:rPr>
+        <w:t xml:space="preserve"> </w:t>
+      </w:r>
+      <w:proofErr w:type="spellStart"/>
+      <w:r>
+        <w:rPr>
+          <w:rFonts w:ascii="Arial Unicode MS" w:eastAsia="Arial Unicode MS" w:hAnsi="Arial Unicode MS" w:cs="Arial Unicode MS"/>
+          <w:sz w:val="20"/>
+        </w:rPr>
+        <w:t>scenarija</w:t>
+      </w:r>
+      <w:proofErr w:type="spellEnd"/>
+      <w:r>
+        <w:rPr>
+          <w:rFonts w:ascii="Arial Unicode MS" w:eastAsia="Arial Unicode MS" w:hAnsi="Arial Unicode MS" w:cs="Arial Unicode MS"/>
+          <w:sz w:val="20"/>
+        </w:rPr>
+        <w:t xml:space="preserve"> </w:t>
+      </w:r>
+      <w:proofErr w:type="spellStart"/>
+      <w:r>
+        <w:rPr>
+          <w:rFonts w:ascii="Arial Unicode MS" w:eastAsia="Arial Unicode MS" w:hAnsi="Arial Unicode MS" w:cs="Arial Unicode MS"/>
+          <w:sz w:val="20"/>
+        </w:rPr>
+        <w:t>upotrebe</w:t>
+      </w:r>
+      <w:proofErr w:type="spellEnd"/>
+      <w:r>
+        <w:rPr>
+          <w:rFonts w:ascii="Arial Unicode MS" w:eastAsia="Arial Unicode MS" w:hAnsi="Arial Unicode MS" w:cs="Arial Unicode MS"/>
+          <w:sz w:val="20"/>
+        </w:rPr>
+        <w:t xml:space="preserve"> </w:t>
+      </w:r>
+      <w:proofErr w:type="spellStart"/>
+      <w:r>
+        <w:rPr>
+          <w:rFonts w:ascii="Arial Unicode MS" w:eastAsia="Arial Unicode MS" w:hAnsi="Arial Unicode MS" w:cs="Arial Unicode MS"/>
+          <w:sz w:val="20"/>
+        </w:rPr>
+        <w:t>pri</w:t>
+      </w:r>
+      <w:proofErr w:type="spellEnd"/>
+      <w:r>
+        <w:rPr>
+          <w:rFonts w:ascii="Arial Unicode MS" w:eastAsia="Arial Unicode MS" w:hAnsi="Arial Unicode MS" w:cs="Arial Unicode MS"/>
+          <w:sz w:val="20"/>
+        </w:rPr>
+        <w:t xml:space="preserve"> </w:t>
+      </w:r>
+      <w:proofErr w:type="spellStart"/>
+      <w:r>
+        <w:rPr>
+          <w:rFonts w:ascii="Arial Unicode MS" w:eastAsia="Arial Unicode MS" w:hAnsi="Arial Unicode MS" w:cs="Arial Unicode MS"/>
+          <w:sz w:val="20"/>
+        </w:rPr>
+        <w:t>kraju</w:t>
+      </w:r>
+      <w:proofErr w:type="spellEnd"/>
+      <w:r>
+        <w:rPr>
+          <w:rFonts w:ascii="Arial Unicode MS" w:eastAsia="Arial Unicode MS" w:hAnsi="Arial Unicode MS" w:cs="Arial Unicode MS"/>
+          <w:sz w:val="20"/>
+        </w:rPr>
+        <w:t xml:space="preserve"> </w:t>
+      </w:r>
+      <w:proofErr w:type="spellStart"/>
+      <w:r>
+        <w:rPr>
+          <w:rFonts w:ascii="Arial Unicode MS" w:eastAsia="Arial Unicode MS" w:hAnsi="Arial Unicode MS" w:cs="Arial Unicode MS"/>
+          <w:sz w:val="20"/>
+        </w:rPr>
+        <w:t>igre</w:t>
+      </w:r>
+      <w:proofErr w:type="spellEnd"/>
+      <w:r>
+        <w:rPr>
+          <w:rFonts w:ascii="Arial Unicode MS" w:eastAsia="Arial Unicode MS" w:hAnsi="Arial Unicode MS" w:cs="Arial Unicode MS"/>
+          <w:sz w:val="20"/>
+        </w:rPr>
+        <w:t xml:space="preserve">, </w:t>
+      </w:r>
+      <w:proofErr w:type="spellStart"/>
+      <w:r>
+        <w:rPr>
+          <w:rFonts w:ascii="Arial Unicode MS" w:eastAsia="Arial Unicode MS" w:hAnsi="Arial Unicode MS" w:cs="Arial Unicode MS"/>
+          <w:sz w:val="20"/>
+        </w:rPr>
+        <w:t>sa</w:t>
+      </w:r>
+      <w:proofErr w:type="spellEnd"/>
+      <w:r>
+        <w:rPr>
+          <w:rFonts w:ascii="Arial Unicode MS" w:eastAsia="Arial Unicode MS" w:hAnsi="Arial Unicode MS" w:cs="Arial Unicode MS"/>
+          <w:sz w:val="20"/>
+        </w:rPr>
+        <w:t xml:space="preserve"> </w:t>
+      </w:r>
+      <w:proofErr w:type="spellStart"/>
+      <w:r>
+        <w:rPr>
+          <w:rFonts w:ascii="Arial Unicode MS" w:eastAsia="Arial Unicode MS" w:hAnsi="Arial Unicode MS" w:cs="Arial Unicode MS"/>
+          <w:sz w:val="20"/>
+        </w:rPr>
+        <w:t>primerima</w:t>
+      </w:r>
+      <w:proofErr w:type="spellEnd"/>
+      <w:r>
+        <w:rPr>
+          <w:rFonts w:ascii="Arial Unicode MS" w:eastAsia="Arial Unicode MS" w:hAnsi="Arial Unicode MS" w:cs="Arial Unicode MS"/>
+          <w:sz w:val="20"/>
+        </w:rPr>
+        <w:t xml:space="preserve"> </w:t>
+      </w:r>
+      <w:proofErr w:type="spellStart"/>
+      <w:r>
+        <w:rPr>
+          <w:rFonts w:ascii="Arial Unicode MS" w:eastAsia="Arial Unicode MS" w:hAnsi="Arial Unicode MS" w:cs="Arial Unicode MS"/>
+          <w:sz w:val="20"/>
+        </w:rPr>
+        <w:t>odgovarajućih</w:t>
+      </w:r>
+      <w:proofErr w:type="spellEnd"/>
+      <w:r>
+        <w:rPr>
+          <w:rFonts w:ascii="Arial Unicode MS" w:eastAsia="Arial Unicode MS" w:hAnsi="Arial Unicode MS" w:cs="Arial Unicode MS"/>
+          <w:sz w:val="20"/>
+        </w:rPr>
+        <w:t xml:space="preserve"> </w:t>
+      </w:r>
+      <w:proofErr w:type="spellStart"/>
+      <w:r>
+        <w:rPr>
+          <w:rFonts w:ascii="Arial Unicode MS" w:eastAsia="Arial Unicode MS" w:hAnsi="Arial Unicode MS" w:cs="Arial Unicode MS"/>
+          <w:sz w:val="20"/>
+        </w:rPr>
+        <w:t>skica</w:t>
+      </w:r>
+      <w:proofErr w:type="spellEnd"/>
+      <w:r>
+        <w:rPr>
+          <w:rFonts w:ascii="Arial Unicode MS" w:eastAsia="Arial Unicode MS" w:hAnsi="Arial Unicode MS" w:cs="Arial Unicode MS"/>
+          <w:sz w:val="20"/>
+        </w:rPr>
+        <w:t xml:space="preserve">. </w:t>
       </w:r>
     </w:p>
     <w:p>
@@ -2524,12 +2959,293 @@
           <w:rFonts w:ascii="Arial Unicode MS" w:eastAsia="Arial Unicode MS" w:hAnsi="Arial Unicode MS" w:cs="Arial Unicode MS"/>
         </w:rPr>
       </w:pPr>
-      <w:r>
-        <w:rPr>
-          <w:rFonts w:ascii="Arial Unicode MS" w:eastAsia="Arial Unicode MS" w:hAnsi="Arial Unicode MS" w:cs="Arial Unicode MS"/>
-          <w:sz w:val="20"/>
-        </w:rPr>
-        <w:t xml:space="preserve">Dokument će koristiti svi članovi projektnog tima u razvoju projekta i testiranju a može se koristiti i pri pisanju uputstva za upotrebu. </w:t>
+      <w:proofErr w:type="spellStart"/>
+      <w:r>
+        <w:rPr>
+          <w:rFonts w:ascii="Arial Unicode MS" w:eastAsia="Arial Unicode MS" w:hAnsi="Arial Unicode MS" w:cs="Arial Unicode MS"/>
+          <w:sz w:val="20"/>
+        </w:rPr>
+        <w:t>Dokument</w:t>
+      </w:r>
+      <w:proofErr w:type="spellEnd"/>
+      <w:r>
+        <w:rPr>
+          <w:rFonts w:ascii="Arial Unicode MS" w:eastAsia="Arial Unicode MS" w:hAnsi="Arial Unicode MS" w:cs="Arial Unicode MS"/>
+          <w:sz w:val="20"/>
+        </w:rPr>
+        <w:t xml:space="preserve"> </w:t>
+      </w:r>
+      <w:proofErr w:type="spellStart"/>
+      <w:r>
+        <w:rPr>
+          <w:rFonts w:ascii="Arial Unicode MS" w:eastAsia="Arial Unicode MS" w:hAnsi="Arial Unicode MS" w:cs="Arial Unicode MS"/>
+          <w:sz w:val="20"/>
+        </w:rPr>
+        <w:t>će</w:t>
+      </w:r>
+      <w:proofErr w:type="spellEnd"/>
+      <w:r>
+        <w:rPr>
+          <w:rFonts w:ascii="Arial Unicode MS" w:eastAsia="Arial Unicode MS" w:hAnsi="Arial Unicode MS" w:cs="Arial Unicode MS"/>
+          <w:sz w:val="20"/>
+        </w:rPr>
+        <w:t xml:space="preserve"> </w:t>
+      </w:r>
+      <w:proofErr w:type="spellStart"/>
+      <w:r>
+        <w:rPr>
+          <w:rFonts w:ascii="Arial Unicode MS" w:eastAsia="Arial Unicode MS" w:hAnsi="Arial Unicode MS" w:cs="Arial Unicode MS"/>
+          <w:sz w:val="20"/>
+        </w:rPr>
+        <w:t>koristiti</w:t>
+      </w:r>
+      <w:proofErr w:type="spellEnd"/>
+      <w:r>
+        <w:rPr>
+          <w:rFonts w:ascii="Arial Unicode MS" w:eastAsia="Arial Unicode MS" w:hAnsi="Arial Unicode MS" w:cs="Arial Unicode MS"/>
+          <w:sz w:val="20"/>
+        </w:rPr>
+        <w:t xml:space="preserve"> </w:t>
+      </w:r>
+      <w:proofErr w:type="spellStart"/>
+      <w:r>
+        <w:rPr>
+          <w:rFonts w:ascii="Arial Unicode MS" w:eastAsia="Arial Unicode MS" w:hAnsi="Arial Unicode MS" w:cs="Arial Unicode MS"/>
+          <w:sz w:val="20"/>
+        </w:rPr>
+        <w:t>svi</w:t>
+      </w:r>
+      <w:proofErr w:type="spellEnd"/>
+      <w:r>
+        <w:rPr>
+          <w:rFonts w:ascii="Arial Unicode MS" w:eastAsia="Arial Unicode MS" w:hAnsi="Arial Unicode MS" w:cs="Arial Unicode MS"/>
+          <w:sz w:val="20"/>
+        </w:rPr>
+        <w:t xml:space="preserve"> </w:t>
+      </w:r>
+      <w:proofErr w:type="spellStart"/>
+      <w:r>
+        <w:rPr>
+          <w:rFonts w:ascii="Arial Unicode MS" w:eastAsia="Arial Unicode MS" w:hAnsi="Arial Unicode MS" w:cs="Arial Unicode MS"/>
+          <w:sz w:val="20"/>
+        </w:rPr>
+        <w:t>članovi</w:t>
+      </w:r>
+      <w:proofErr w:type="spellEnd"/>
+      <w:r>
+        <w:rPr>
+          <w:rFonts w:ascii="Arial Unicode MS" w:eastAsia="Arial Unicode MS" w:hAnsi="Arial Unicode MS" w:cs="Arial Unicode MS"/>
+          <w:sz w:val="20"/>
+        </w:rPr>
+        <w:t xml:space="preserve"> </w:t>
+      </w:r>
+      <w:proofErr w:type="spellStart"/>
+      <w:r>
+        <w:rPr>
+          <w:rFonts w:ascii="Arial Unicode MS" w:eastAsia="Arial Unicode MS" w:hAnsi="Arial Unicode MS" w:cs="Arial Unicode MS"/>
+          <w:sz w:val="20"/>
+        </w:rPr>
+        <w:t>projektnog</w:t>
+      </w:r>
+      <w:proofErr w:type="spellEnd"/>
+      <w:r>
+        <w:rPr>
+          <w:rFonts w:ascii="Arial Unicode MS" w:eastAsia="Arial Unicode MS" w:hAnsi="Arial Unicode MS" w:cs="Arial Unicode MS"/>
+          <w:sz w:val="20"/>
+        </w:rPr>
+        <w:t xml:space="preserve"> </w:t>
+      </w:r>
+      <w:proofErr w:type="spellStart"/>
+      <w:r>
+        <w:rPr>
+          <w:rFonts w:ascii="Arial Unicode MS" w:eastAsia="Arial Unicode MS" w:hAnsi="Arial Unicode MS" w:cs="Arial Unicode MS"/>
+          <w:sz w:val="20"/>
+        </w:rPr>
+        <w:t>tima</w:t>
+      </w:r>
+      <w:proofErr w:type="spellEnd"/>
+      <w:r>
+        <w:rPr>
+          <w:rFonts w:ascii="Arial Unicode MS" w:eastAsia="Arial Unicode MS" w:hAnsi="Arial Unicode MS" w:cs="Arial Unicode MS"/>
+          <w:sz w:val="20"/>
+        </w:rPr>
+        <w:t xml:space="preserve"> u </w:t>
+      </w:r>
+      <w:proofErr w:type="spellStart"/>
+      <w:r>
+        <w:rPr>
+          <w:rFonts w:ascii="Arial Unicode MS" w:eastAsia="Arial Unicode MS" w:hAnsi="Arial Unicode MS" w:cs="Arial Unicode MS"/>
+          <w:sz w:val="20"/>
+        </w:rPr>
+        <w:t>razvoju</w:t>
+      </w:r>
+      <w:proofErr w:type="spellEnd"/>
+      <w:r>
+        <w:rPr>
+          <w:rFonts w:ascii="Arial Unicode MS" w:eastAsia="Arial Unicode MS" w:hAnsi="Arial Unicode MS" w:cs="Arial Unicode MS"/>
+          <w:sz w:val="20"/>
+        </w:rPr>
+        <w:t xml:space="preserve"> </w:t>
+      </w:r>
+      <w:proofErr w:type="spellStart"/>
+      <w:r>
+        <w:rPr>
+          <w:rFonts w:ascii="Arial Unicode MS" w:eastAsia="Arial Unicode MS" w:hAnsi="Arial Unicode MS" w:cs="Arial Unicode MS"/>
+          <w:sz w:val="20"/>
+        </w:rPr>
+        <w:t>projekta</w:t>
+      </w:r>
+      <w:proofErr w:type="spellEnd"/>
+      <w:r>
+        <w:rPr>
+          <w:rFonts w:ascii="Arial Unicode MS" w:eastAsia="Arial Unicode MS" w:hAnsi="Arial Unicode MS" w:cs="Arial Unicode MS"/>
+          <w:sz w:val="20"/>
+        </w:rPr>
+        <w:t xml:space="preserve"> </w:t>
+      </w:r>
+      <w:proofErr w:type="spellStart"/>
+      <w:r>
+        <w:rPr>
+          <w:rFonts w:ascii="Arial Unicode MS" w:eastAsia="Arial Unicode MS" w:hAnsi="Arial Unicode MS" w:cs="Arial Unicode MS"/>
+          <w:sz w:val="20"/>
+        </w:rPr>
+        <w:t>i</w:t>
+      </w:r>
+      <w:proofErr w:type="spellEnd"/>
+      <w:r>
+        <w:rPr>
+          <w:rFonts w:ascii="Arial Unicode MS" w:eastAsia="Arial Unicode MS" w:hAnsi="Arial Unicode MS" w:cs="Arial Unicode MS"/>
+          <w:sz w:val="20"/>
+        </w:rPr>
+        <w:t xml:space="preserve"> </w:t>
+      </w:r>
+      <w:proofErr w:type="spellStart"/>
+      <w:r>
+        <w:rPr>
+          <w:rFonts w:ascii="Arial Unicode MS" w:eastAsia="Arial Unicode MS" w:hAnsi="Arial Unicode MS" w:cs="Arial Unicode MS"/>
+          <w:sz w:val="20"/>
+        </w:rPr>
+        <w:t>testiranju</w:t>
+      </w:r>
+      <w:proofErr w:type="spellEnd"/>
+      <w:r>
+        <w:rPr>
+          <w:rFonts w:ascii="Arial Unicode MS" w:eastAsia="Arial Unicode MS" w:hAnsi="Arial Unicode MS" w:cs="Arial Unicode MS"/>
+          <w:sz w:val="20"/>
+        </w:rPr>
+        <w:t xml:space="preserve"> a </w:t>
+      </w:r>
+      <w:proofErr w:type="spellStart"/>
+      <w:r>
+        <w:rPr>
+          <w:rFonts w:ascii="Arial Unicode MS" w:eastAsia="Arial Unicode MS" w:hAnsi="Arial Unicode MS" w:cs="Arial Unicode MS"/>
+          <w:sz w:val="20"/>
+        </w:rPr>
+        <w:t>može</w:t>
+      </w:r>
+      <w:proofErr w:type="spellEnd"/>
+      <w:r>
+        <w:rPr>
+          <w:rFonts w:ascii="Arial Unicode MS" w:eastAsia="Arial Unicode MS" w:hAnsi="Arial Unicode MS" w:cs="Arial Unicode MS"/>
+          <w:sz w:val="20"/>
+        </w:rPr>
+        <w:t xml:space="preserve"> se </w:t>
+      </w:r>
+      <w:proofErr w:type="spellStart"/>
+      <w:r>
+        <w:rPr>
+          <w:rFonts w:ascii="Arial Unicode MS" w:eastAsia="Arial Unicode MS" w:hAnsi="Arial Unicode MS" w:cs="Arial Unicode MS"/>
+          <w:sz w:val="20"/>
+        </w:rPr>
+        <w:t>koristiti</w:t>
+      </w:r>
+      <w:proofErr w:type="spellEnd"/>
+      <w:r>
+        <w:rPr>
+          <w:rFonts w:ascii="Arial Unicode MS" w:eastAsia="Arial Unicode MS" w:hAnsi="Arial Unicode MS" w:cs="Arial Unicode MS"/>
+          <w:sz w:val="20"/>
+        </w:rPr>
+        <w:t xml:space="preserve"> </w:t>
+      </w:r>
+      <w:proofErr w:type="spellStart"/>
+      <w:r>
+        <w:rPr>
+          <w:rFonts w:ascii="Arial Unicode MS" w:eastAsia="Arial Unicode MS" w:hAnsi="Arial Unicode MS" w:cs="Arial Unicode MS"/>
+          <w:sz w:val="20"/>
+        </w:rPr>
+        <w:t>i</w:t>
+      </w:r>
+      <w:proofErr w:type="spellEnd"/>
+      <w:r>
+        <w:rPr>
+          <w:rFonts w:ascii="Arial Unicode MS" w:eastAsia="Arial Unicode MS" w:hAnsi="Arial Unicode MS" w:cs="Arial Unicode MS"/>
+          <w:sz w:val="20"/>
+        </w:rPr>
+        <w:t xml:space="preserve"> </w:t>
+      </w:r>
+      <w:proofErr w:type="spellStart"/>
+      <w:r>
+        <w:rPr>
+          <w:rFonts w:ascii="Arial Unicode MS" w:eastAsia="Arial Unicode MS" w:hAnsi="Arial Unicode MS" w:cs="Arial Unicode MS"/>
+          <w:sz w:val="20"/>
+        </w:rPr>
+        <w:t>pri</w:t>
+      </w:r>
+      <w:proofErr w:type="spellEnd"/>
+      <w:r>
+        <w:rPr>
+          <w:rFonts w:ascii="Arial Unicode MS" w:eastAsia="Arial Unicode MS" w:hAnsi="Arial Unicode MS" w:cs="Arial Unicode MS"/>
+          <w:sz w:val="20"/>
+        </w:rPr>
+        <w:t xml:space="preserve"> </w:t>
+      </w:r>
+      <w:proofErr w:type="spellStart"/>
+      <w:r>
+        <w:rPr>
+          <w:rFonts w:ascii="Arial Unicode MS" w:eastAsia="Arial Unicode MS" w:hAnsi="Arial Unicode MS" w:cs="Arial Unicode MS"/>
+          <w:sz w:val="20"/>
+        </w:rPr>
+        <w:t>pisanju</w:t>
+      </w:r>
+      <w:proofErr w:type="spellEnd"/>
+      <w:r>
+        <w:rPr>
+          <w:rFonts w:ascii="Arial Unicode MS" w:eastAsia="Arial Unicode MS" w:hAnsi="Arial Unicode MS" w:cs="Arial Unicode MS"/>
+          <w:sz w:val="20"/>
+        </w:rPr>
+        <w:t xml:space="preserve"> </w:t>
+      </w:r>
+      <w:proofErr w:type="spellStart"/>
+      <w:r>
+        <w:rPr>
+          <w:rFonts w:ascii="Arial Unicode MS" w:eastAsia="Arial Unicode MS" w:hAnsi="Arial Unicode MS" w:cs="Arial Unicode MS"/>
+          <w:sz w:val="20"/>
+        </w:rPr>
+        <w:t>uputstva</w:t>
+      </w:r>
+      <w:proofErr w:type="spellEnd"/>
+      <w:r>
+        <w:rPr>
+          <w:rFonts w:ascii="Arial Unicode MS" w:eastAsia="Arial Unicode MS" w:hAnsi="Arial Unicode MS" w:cs="Arial Unicode MS"/>
+          <w:sz w:val="20"/>
+        </w:rPr>
+        <w:t xml:space="preserve"> za </w:t>
+      </w:r>
+      <w:proofErr w:type="spellStart"/>
+      <w:r>
+        <w:rPr>
+          <w:rFonts w:ascii="Arial Unicode MS" w:eastAsia="Arial Unicode MS" w:hAnsi="Arial Unicode MS" w:cs="Arial Unicode MS"/>
+          <w:sz w:val="20"/>
+        </w:rPr>
+        <w:t>upotrebu</w:t>
+      </w:r>
+      <w:proofErr w:type="spellEnd"/>
+      <w:r>
+        <w:rPr>
+          <w:rFonts w:ascii="Arial Unicode MS" w:eastAsia="Arial Unicode MS" w:hAnsi="Arial Unicode MS" w:cs="Arial Unicode MS"/>
+          <w:sz w:val="20"/>
+        </w:rPr>
+        <w:t xml:space="preserve">. </w:t>
       </w:r>
     </w:p>
     <w:p>
@@ -2558,12 +3274,37 @@
           <w:rFonts w:ascii="Arial Unicode MS" w:eastAsia="Arial Unicode MS" w:hAnsi="Arial Unicode MS" w:cs="Arial Unicode MS"/>
         </w:rPr>
       </w:pPr>
-      <w:r>
-        <w:rPr>
-          <w:rFonts w:ascii="Arial Unicode MS" w:eastAsia="Arial Unicode MS" w:hAnsi="Arial Unicode MS" w:cs="Arial Unicode MS"/>
-          <w:sz w:val="20"/>
-        </w:rPr>
-        <w:t xml:space="preserve">Projektni zadatak </w:t>
+      <w:proofErr w:type="spellStart"/>
+      <w:r>
+        <w:rPr>
+          <w:rFonts w:ascii="Arial Unicode MS" w:eastAsia="Arial Unicode MS" w:hAnsi="Arial Unicode MS" w:cs="Arial Unicode MS"/>
+          <w:sz w:val="20"/>
+        </w:rPr>
+        <w:t>Projektni</w:t>
+      </w:r>
+      <w:proofErr w:type="spellEnd"/>
+      <w:r>
+        <w:rPr>
+          <w:rFonts w:ascii="Arial Unicode MS" w:eastAsia="Arial Unicode MS" w:hAnsi="Arial Unicode MS" w:cs="Arial Unicode MS"/>
+          <w:sz w:val="20"/>
+        </w:rPr>
+        <w:t xml:space="preserve"> </w:t>
+      </w:r>
+      <w:proofErr w:type="spellStart"/>
+      <w:r>
+        <w:rPr>
+          <w:rFonts w:ascii="Arial Unicode MS" w:eastAsia="Arial Unicode MS" w:hAnsi="Arial Unicode MS" w:cs="Arial Unicode MS"/>
+          <w:sz w:val="20"/>
+        </w:rPr>
+        <w:t>zadatak</w:t>
+      </w:r>
+      <w:proofErr w:type="spellEnd"/>
+      <w:r>
+        <w:rPr>
+          <w:rFonts w:ascii="Arial Unicode MS" w:eastAsia="Arial Unicode MS" w:hAnsi="Arial Unicode MS" w:cs="Arial Unicode MS"/>
+          <w:sz w:val="20"/>
+        </w:rPr>
+        <w:t xml:space="preserve"> </w:t>
       </w:r>
     </w:p>
     <w:p>
@@ -2578,12 +3319,101 @@
           <w:rFonts w:ascii="Arial Unicode MS" w:eastAsia="Arial Unicode MS" w:hAnsi="Arial Unicode MS" w:cs="Arial Unicode MS"/>
         </w:rPr>
       </w:pPr>
-      <w:r>
-        <w:rPr>
-          <w:rFonts w:ascii="Arial Unicode MS" w:eastAsia="Arial Unicode MS" w:hAnsi="Arial Unicode MS" w:cs="Arial Unicode MS"/>
-          <w:sz w:val="20"/>
-        </w:rPr>
-        <w:t xml:space="preserve">Uputstvo za pisanje specifikacije scenarija upotrebe funkcionalnosti  </w:t>
+      <w:proofErr w:type="spellStart"/>
+      <w:r>
+        <w:rPr>
+          <w:rFonts w:ascii="Arial Unicode MS" w:eastAsia="Arial Unicode MS" w:hAnsi="Arial Unicode MS" w:cs="Arial Unicode MS"/>
+          <w:sz w:val="20"/>
+        </w:rPr>
+        <w:t>Uputstvo</w:t>
+      </w:r>
+      <w:proofErr w:type="spellEnd"/>
+      <w:r>
+        <w:rPr>
+          <w:rFonts w:ascii="Arial Unicode MS" w:eastAsia="Arial Unicode MS" w:hAnsi="Arial Unicode MS" w:cs="Arial Unicode MS"/>
+          <w:sz w:val="20"/>
+        </w:rPr>
+        <w:t xml:space="preserve"> za </w:t>
+      </w:r>
+      <w:proofErr w:type="spellStart"/>
+      <w:r>
+        <w:rPr>
+          <w:rFonts w:ascii="Arial Unicode MS" w:eastAsia="Arial Unicode MS" w:hAnsi="Arial Unicode MS" w:cs="Arial Unicode MS"/>
+          <w:sz w:val="20"/>
+        </w:rPr>
+        <w:t>pisanje</w:t>
+      </w:r>
+      <w:proofErr w:type="spellEnd"/>
+      <w:r>
+        <w:rPr>
+          <w:rFonts w:ascii="Arial Unicode MS" w:eastAsia="Arial Unicode MS" w:hAnsi="Arial Unicode MS" w:cs="Arial Unicode MS"/>
+          <w:sz w:val="20"/>
+        </w:rPr>
+        <w:t xml:space="preserve"> </w:t>
+      </w:r>
+      <w:proofErr w:type="spellStart"/>
+      <w:r>
+        <w:rPr>
+          <w:rFonts w:ascii="Arial Unicode MS" w:eastAsia="Arial Unicode MS" w:hAnsi="Arial Unicode MS" w:cs="Arial Unicode MS"/>
+          <w:sz w:val="20"/>
+        </w:rPr>
+        <w:t>specifikacije</w:t>
+      </w:r>
+      <w:proofErr w:type="spellEnd"/>
+      <w:r>
+        <w:rPr>
+          <w:rFonts w:ascii="Arial Unicode MS" w:eastAsia="Arial Unicode MS" w:hAnsi="Arial Unicode MS" w:cs="Arial Unicode MS"/>
+          <w:sz w:val="20"/>
+        </w:rPr>
+        <w:t xml:space="preserve"> </w:t>
+      </w:r>
+      <w:proofErr w:type="spellStart"/>
+      <w:r>
+        <w:rPr>
+          <w:rFonts w:ascii="Arial Unicode MS" w:eastAsia="Arial Unicode MS" w:hAnsi="Arial Unicode MS" w:cs="Arial Unicode MS"/>
+          <w:sz w:val="20"/>
+        </w:rPr>
+        <w:t>scenarija</w:t>
+      </w:r>
+      <w:proofErr w:type="spellEnd"/>
+      <w:r>
+        <w:rPr>
+          <w:rFonts w:ascii="Arial Unicode MS" w:eastAsia="Arial Unicode MS" w:hAnsi="Arial Unicode MS" w:cs="Arial Unicode MS"/>
+          <w:sz w:val="20"/>
+        </w:rPr>
+        <w:t xml:space="preserve"> </w:t>
+      </w:r>
+      <w:proofErr w:type="spellStart"/>
+      <w:r>
+        <w:rPr>
+          <w:rFonts w:ascii="Arial Unicode MS" w:eastAsia="Arial Unicode MS" w:hAnsi="Arial Unicode MS" w:cs="Arial Unicode MS"/>
+          <w:sz w:val="20"/>
+        </w:rPr>
+        <w:t>upotrebe</w:t>
+      </w:r>
+      <w:proofErr w:type="spellEnd"/>
+      <w:r>
+        <w:rPr>
+          <w:rFonts w:ascii="Arial Unicode MS" w:eastAsia="Arial Unicode MS" w:hAnsi="Arial Unicode MS" w:cs="Arial Unicode MS"/>
+          <w:sz w:val="20"/>
+        </w:rPr>
+        <w:t xml:space="preserve"> </w:t>
+      </w:r>
+      <w:proofErr w:type="spellStart"/>
+      <w:r>
+        <w:rPr>
+          <w:rFonts w:ascii="Arial Unicode MS" w:eastAsia="Arial Unicode MS" w:hAnsi="Arial Unicode MS" w:cs="Arial Unicode MS"/>
+          <w:sz w:val="20"/>
+        </w:rPr>
+        <w:t>funkcionalnosti</w:t>
+      </w:r>
+      <w:proofErr w:type="spellEnd"/>
+      <w:r>
+        <w:rPr>
+          <w:rFonts w:ascii="Arial Unicode MS" w:eastAsia="Arial Unicode MS" w:hAnsi="Arial Unicode MS" w:cs="Arial Unicode MS"/>
+          <w:sz w:val="20"/>
+        </w:rPr>
+        <w:t xml:space="preserve">  </w:t>
       </w:r>
     </w:p>
     <w:p>
@@ -2680,12 +3510,37 @@
                 <w:rFonts w:ascii="Arial Unicode MS" w:eastAsia="Arial Unicode MS" w:hAnsi="Arial Unicode MS" w:cs="Arial Unicode MS"/>
               </w:rPr>
             </w:pPr>
+            <w:proofErr w:type="spellStart"/>
             <w:r>
               <w:rPr>
                 <w:rFonts w:ascii="Arial Unicode MS" w:eastAsia="Arial Unicode MS" w:hAnsi="Arial Unicode MS" w:cs="Arial Unicode MS"/>
                 <w:sz w:val="20"/>
               </w:rPr>
-              <w:t xml:space="preserve">Redni broj </w:t>
+              <w:t>Redni</w:t>
+            </w:r>
+            <w:proofErr w:type="spellEnd"/>
+            <w:r>
+              <w:rPr>
+                <w:rFonts w:ascii="Arial Unicode MS" w:eastAsia="Arial Unicode MS" w:hAnsi="Arial Unicode MS" w:cs="Arial Unicode MS"/>
+                <w:sz w:val="20"/>
+              </w:rPr>
+              <w:t xml:space="preserve"> </w:t>
+            </w:r>
+            <w:proofErr w:type="spellStart"/>
+            <w:r>
+              <w:rPr>
+                <w:rFonts w:ascii="Arial Unicode MS" w:eastAsia="Arial Unicode MS" w:hAnsi="Arial Unicode MS" w:cs="Arial Unicode MS"/>
+                <w:sz w:val="20"/>
+              </w:rPr>
+              <w:t>broj</w:t>
+            </w:r>
+            <w:proofErr w:type="spellEnd"/>
+            <w:r>
+              <w:rPr>
+                <w:rFonts w:ascii="Arial Unicode MS" w:eastAsia="Arial Unicode MS" w:hAnsi="Arial Unicode MS" w:cs="Arial Unicode MS"/>
+                <w:sz w:val="20"/>
+              </w:rPr>
+              <w:t xml:space="preserve"> </w:t>
             </w:r>
           </w:p>
         </w:tc>
@@ -2707,12 +3562,21 @@
                 <w:rFonts w:ascii="Arial Unicode MS" w:eastAsia="Arial Unicode MS" w:hAnsi="Arial Unicode MS" w:cs="Arial Unicode MS"/>
               </w:rPr>
             </w:pPr>
+            <w:proofErr w:type="spellStart"/>
             <w:r>
               <w:rPr>
                 <w:rFonts w:ascii="Arial Unicode MS" w:eastAsia="Arial Unicode MS" w:hAnsi="Arial Unicode MS" w:cs="Arial Unicode MS"/>
                 <w:sz w:val="20"/>
               </w:rPr>
-              <w:t xml:space="preserve">Opis </w:t>
+              <w:t>Opis</w:t>
+            </w:r>
+            <w:proofErr w:type="spellEnd"/>
+            <w:r>
+              <w:rPr>
+                <w:rFonts w:ascii="Arial Unicode MS" w:eastAsia="Arial Unicode MS" w:hAnsi="Arial Unicode MS" w:cs="Arial Unicode MS"/>
+                <w:sz w:val="20"/>
+              </w:rPr>
+              <w:t xml:space="preserve"> </w:t>
             </w:r>
           </w:p>
         </w:tc>
@@ -2734,12 +3598,21 @@
                 <w:rFonts w:ascii="Arial Unicode MS" w:eastAsia="Arial Unicode MS" w:hAnsi="Arial Unicode MS" w:cs="Arial Unicode MS"/>
               </w:rPr>
             </w:pPr>
+            <w:proofErr w:type="spellStart"/>
             <w:r>
               <w:rPr>
                 <w:rFonts w:ascii="Arial Unicode MS" w:eastAsia="Arial Unicode MS" w:hAnsi="Arial Unicode MS" w:cs="Arial Unicode MS"/>
                 <w:sz w:val="20"/>
               </w:rPr>
-              <w:t xml:space="preserve">Rešenje </w:t>
+              <w:t>Rešenje</w:t>
+            </w:r>
+            <w:proofErr w:type="spellEnd"/>
+            <w:r>
+              <w:rPr>
+                <w:rFonts w:ascii="Arial Unicode MS" w:eastAsia="Arial Unicode MS" w:hAnsi="Arial Unicode MS" w:cs="Arial Unicode MS"/>
+                <w:sz w:val="20"/>
+              </w:rPr>
+              <w:t xml:space="preserve"> </w:t>
             </w:r>
           </w:p>
         </w:tc>
@@ -3138,7 +4011,71 @@
           <w:rFonts w:ascii="Arial Unicode MS" w:eastAsia="Arial Unicode MS" w:hAnsi="Arial Unicode MS" w:cs="Arial Unicode MS"/>
           <w:sz w:val="20"/>
         </w:rPr>
-        <w:t xml:space="preserve">(Ovo je iz projektnog zadatka) </w:t>
+        <w:t>(</w:t>
+      </w:r>
+      <w:proofErr w:type="spellStart"/>
+      <w:r>
+        <w:rPr>
+          <w:rFonts w:ascii="Arial Unicode MS" w:eastAsia="Arial Unicode MS" w:hAnsi="Arial Unicode MS" w:cs="Arial Unicode MS"/>
+          <w:sz w:val="20"/>
+        </w:rPr>
+        <w:t>Ovo</w:t>
+      </w:r>
+      <w:proofErr w:type="spellEnd"/>
+      <w:r>
+        <w:rPr>
+          <w:rFonts w:ascii="Arial Unicode MS" w:eastAsia="Arial Unicode MS" w:hAnsi="Arial Unicode MS" w:cs="Arial Unicode MS"/>
+          <w:sz w:val="20"/>
+        </w:rPr>
+        <w:t xml:space="preserve"> je </w:t>
+      </w:r>
+      <w:proofErr w:type="spellStart"/>
+      <w:r>
+        <w:rPr>
+          <w:rFonts w:ascii="Arial Unicode MS" w:eastAsia="Arial Unicode MS" w:hAnsi="Arial Unicode MS" w:cs="Arial Unicode MS"/>
+          <w:sz w:val="20"/>
+        </w:rPr>
+        <w:t>iz</w:t>
+      </w:r>
+      <w:proofErr w:type="spellEnd"/>
+      <w:r>
+        <w:rPr>
+          <w:rFonts w:ascii="Arial Unicode MS" w:eastAsia="Arial Unicode MS" w:hAnsi="Arial Unicode MS" w:cs="Arial Unicode MS"/>
+          <w:sz w:val="20"/>
+        </w:rPr>
+        <w:t xml:space="preserve"> </w:t>
+      </w:r>
+      <w:proofErr w:type="spellStart"/>
+      <w:r>
+        <w:rPr>
+          <w:rFonts w:ascii="Arial Unicode MS" w:eastAsia="Arial Unicode MS" w:hAnsi="Arial Unicode MS" w:cs="Arial Unicode MS"/>
+          <w:sz w:val="20"/>
+        </w:rPr>
+        <w:t>projektnog</w:t>
+      </w:r>
+      <w:proofErr w:type="spellEnd"/>
+      <w:r>
+        <w:rPr>
+          <w:rFonts w:ascii="Arial Unicode MS" w:eastAsia="Arial Unicode MS" w:hAnsi="Arial Unicode MS" w:cs="Arial Unicode MS"/>
+          <w:sz w:val="20"/>
+        </w:rPr>
+        <w:t xml:space="preserve"> </w:t>
+      </w:r>
+      <w:proofErr w:type="spellStart"/>
+      <w:r>
+        <w:rPr>
+          <w:rFonts w:ascii="Arial Unicode MS" w:eastAsia="Arial Unicode MS" w:hAnsi="Arial Unicode MS" w:cs="Arial Unicode MS"/>
+          <w:sz w:val="20"/>
+        </w:rPr>
+        <w:t>zadatka</w:t>
+      </w:r>
+      <w:proofErr w:type="spellEnd"/>
+      <w:r>
+        <w:rPr>
+          <w:rFonts w:ascii="Arial Unicode MS" w:eastAsia="Arial Unicode MS" w:hAnsi="Arial Unicode MS" w:cs="Arial Unicode MS"/>
+          <w:sz w:val="20"/>
+        </w:rPr>
+        <w:t xml:space="preserve">) </w:t>
       </w:r>
     </w:p>
     <w:p>
@@ -3262,27 +4199,63 @@
           <w:sz w:val="20"/>
         </w:rPr>
       </w:pPr>
-      <w:r>
-        <w:rPr>
-          <w:rFonts w:ascii="Arial Unicode MS" w:eastAsia="Arial Unicode MS" w:hAnsi="Arial Unicode MS" w:cs="Arial Unicode MS"/>
-          <w:sz w:val="20"/>
-        </w:rPr>
-        <w:t xml:space="preserve">Korisnik </w:t>
-      </w:r>
-      <w:r>
-        <w:rPr>
-          <w:rFonts w:ascii="Arial Unicode MS" w:eastAsia="Arial Unicode MS" w:hAnsi="Arial Unicode MS" w:cs="Arial Unicode MS"/>
-          <w:sz w:val="20"/>
-        </w:rPr>
-        <w:t>bira ocenu od 1 do 5 da da špilu</w:t>
-      </w:r>
-      <w:r>
-        <w:rPr>
-          <w:rFonts w:ascii="Arial Unicode MS" w:eastAsia="Arial Unicode MS" w:hAnsi="Arial Unicode MS" w:cs="Arial Unicode MS"/>
-          <w:sz w:val="20"/>
-        </w:rPr>
-        <w:t xml:space="preserve"> sa kojim je upravo igrao</w:t>
-      </w:r>
+      <w:proofErr w:type="spellStart"/>
+      <w:r>
+        <w:rPr>
+          <w:rFonts w:ascii="Arial Unicode MS" w:eastAsia="Arial Unicode MS" w:hAnsi="Arial Unicode MS" w:cs="Arial Unicode MS"/>
+          <w:sz w:val="20"/>
+        </w:rPr>
+        <w:t>Prikazuju</w:t>
+      </w:r>
+      <w:proofErr w:type="spellEnd"/>
+      <w:r>
+        <w:rPr>
+          <w:rFonts w:ascii="Arial Unicode MS" w:eastAsia="Arial Unicode MS" w:hAnsi="Arial Unicode MS" w:cs="Arial Unicode MS"/>
+          <w:sz w:val="20"/>
+        </w:rPr>
+        <w:t xml:space="preserve"> se </w:t>
+      </w:r>
+      <w:proofErr w:type="spellStart"/>
+      <w:r>
+        <w:rPr>
+          <w:rFonts w:ascii="Arial Unicode MS" w:eastAsia="Arial Unicode MS" w:hAnsi="Arial Unicode MS" w:cs="Arial Unicode MS"/>
+          <w:sz w:val="20"/>
+        </w:rPr>
+        <w:t>razne</w:t>
+      </w:r>
+      <w:proofErr w:type="spellEnd"/>
+      <w:r>
+        <w:rPr>
+          <w:rFonts w:ascii="Arial Unicode MS" w:eastAsia="Arial Unicode MS" w:hAnsi="Arial Unicode MS" w:cs="Arial Unicode MS"/>
+          <w:sz w:val="20"/>
+        </w:rPr>
+        <w:t xml:space="preserve"> </w:t>
+      </w:r>
+      <w:proofErr w:type="spellStart"/>
+      <w:r>
+        <w:rPr>
+          <w:rFonts w:ascii="Arial Unicode MS" w:eastAsia="Arial Unicode MS" w:hAnsi="Arial Unicode MS" w:cs="Arial Unicode MS"/>
+          <w:sz w:val="20"/>
+        </w:rPr>
+        <w:t>informacije</w:t>
+      </w:r>
+      <w:proofErr w:type="spellEnd"/>
+      <w:r>
+        <w:rPr>
+          <w:rFonts w:ascii="Arial Unicode MS" w:eastAsia="Arial Unicode MS" w:hAnsi="Arial Unicode MS" w:cs="Arial Unicode MS"/>
+          <w:sz w:val="20"/>
+        </w:rPr>
+        <w:t xml:space="preserve"> o </w:t>
+      </w:r>
+      <w:proofErr w:type="spellStart"/>
+      <w:r>
+        <w:rPr>
+          <w:rFonts w:ascii="Arial Unicode MS" w:eastAsia="Arial Unicode MS" w:hAnsi="Arial Unicode MS" w:cs="Arial Unicode MS"/>
+          <w:sz w:val="20"/>
+        </w:rPr>
+        <w:t>igri</w:t>
+      </w:r>
+      <w:proofErr w:type="spellEnd"/>
     </w:p>
     <w:p>
       <w:pPr>
@@ -3298,20 +4271,222 @@
           <w:sz w:val="20"/>
         </w:rPr>
       </w:pPr>
-      <w:r>
-        <w:rPr>
-          <w:rFonts w:ascii="Arial Unicode MS" w:eastAsia="Arial Unicode MS" w:hAnsi="Arial Unicode MS" w:cs="Arial Unicode MS"/>
-          <w:sz w:val="20"/>
-        </w:rPr>
-        <w:t>Povratak na prikaz sobe</w:t>
-      </w:r>
+      <w:proofErr w:type="spellStart"/>
+      <w:r>
+        <w:rPr>
+          <w:rFonts w:ascii="Arial Unicode MS" w:eastAsia="Arial Unicode MS" w:hAnsi="Arial Unicode MS" w:cs="Arial Unicode MS"/>
+          <w:sz w:val="20"/>
+        </w:rPr>
+        <w:t>Korisnik</w:t>
+      </w:r>
+      <w:proofErr w:type="spellEnd"/>
+      <w:r>
+        <w:rPr>
+          <w:rFonts w:ascii="Arial Unicode MS" w:eastAsia="Arial Unicode MS" w:hAnsi="Arial Unicode MS" w:cs="Arial Unicode MS"/>
+          <w:sz w:val="20"/>
+        </w:rPr>
+        <w:t xml:space="preserve"> </w:t>
+      </w:r>
+      <w:proofErr w:type="spellStart"/>
+      <w:r>
+        <w:rPr>
+          <w:rFonts w:ascii="Arial Unicode MS" w:eastAsia="Arial Unicode MS" w:hAnsi="Arial Unicode MS" w:cs="Arial Unicode MS"/>
+          <w:sz w:val="20"/>
+        </w:rPr>
+        <w:t>bira</w:t>
+      </w:r>
+      <w:proofErr w:type="spellEnd"/>
+      <w:r>
+        <w:rPr>
+          <w:rFonts w:ascii="Arial Unicode MS" w:eastAsia="Arial Unicode MS" w:hAnsi="Arial Unicode MS" w:cs="Arial Unicode MS"/>
+          <w:sz w:val="20"/>
+        </w:rPr>
+        <w:t xml:space="preserve"> </w:t>
+      </w:r>
+      <w:proofErr w:type="spellStart"/>
+      <w:r>
+        <w:rPr>
+          <w:rFonts w:ascii="Arial Unicode MS" w:eastAsia="Arial Unicode MS" w:hAnsi="Arial Unicode MS" w:cs="Arial Unicode MS"/>
+          <w:sz w:val="20"/>
+        </w:rPr>
+        <w:t>ocenu</w:t>
+      </w:r>
+      <w:proofErr w:type="spellEnd"/>
+      <w:r>
+        <w:rPr>
+          <w:rFonts w:ascii="Arial Unicode MS" w:eastAsia="Arial Unicode MS" w:hAnsi="Arial Unicode MS" w:cs="Arial Unicode MS"/>
+          <w:sz w:val="20"/>
+        </w:rPr>
+        <w:t xml:space="preserve"> od 1 do 5 da </w:t>
+      </w:r>
+      <w:proofErr w:type="spellStart"/>
+      <w:r>
+        <w:rPr>
+          <w:rFonts w:ascii="Arial Unicode MS" w:eastAsia="Arial Unicode MS" w:hAnsi="Arial Unicode MS" w:cs="Arial Unicode MS"/>
+          <w:sz w:val="20"/>
+        </w:rPr>
+        <w:t>da</w:t>
+      </w:r>
+      <w:proofErr w:type="spellEnd"/>
+      <w:r>
+        <w:rPr>
+          <w:rFonts w:ascii="Arial Unicode MS" w:eastAsia="Arial Unicode MS" w:hAnsi="Arial Unicode MS" w:cs="Arial Unicode MS"/>
+          <w:sz w:val="20"/>
+        </w:rPr>
+        <w:t xml:space="preserve"> </w:t>
+      </w:r>
+      <w:proofErr w:type="spellStart"/>
+      <w:r>
+        <w:rPr>
+          <w:rFonts w:ascii="Arial Unicode MS" w:eastAsia="Arial Unicode MS" w:hAnsi="Arial Unicode MS" w:cs="Arial Unicode MS"/>
+          <w:sz w:val="20"/>
+        </w:rPr>
+        <w:t>špilu</w:t>
+      </w:r>
+      <w:proofErr w:type="spellEnd"/>
+      <w:r>
+        <w:rPr>
+          <w:rFonts w:ascii="Arial Unicode MS" w:eastAsia="Arial Unicode MS" w:hAnsi="Arial Unicode MS" w:cs="Arial Unicode MS"/>
+          <w:sz w:val="20"/>
+        </w:rPr>
+        <w:t xml:space="preserve"> </w:t>
+      </w:r>
+      <w:proofErr w:type="spellStart"/>
+      <w:r>
+        <w:rPr>
+          <w:rFonts w:ascii="Arial Unicode MS" w:eastAsia="Arial Unicode MS" w:hAnsi="Arial Unicode MS" w:cs="Arial Unicode MS"/>
+          <w:sz w:val="20"/>
+        </w:rPr>
+        <w:t>sa</w:t>
+      </w:r>
+      <w:proofErr w:type="spellEnd"/>
+      <w:r>
+        <w:rPr>
+          <w:rFonts w:ascii="Arial Unicode MS" w:eastAsia="Arial Unicode MS" w:hAnsi="Arial Unicode MS" w:cs="Arial Unicode MS"/>
+          <w:sz w:val="20"/>
+        </w:rPr>
+        <w:t xml:space="preserve"> </w:t>
+      </w:r>
+      <w:proofErr w:type="spellStart"/>
+      <w:r>
+        <w:rPr>
+          <w:rFonts w:ascii="Arial Unicode MS" w:eastAsia="Arial Unicode MS" w:hAnsi="Arial Unicode MS" w:cs="Arial Unicode MS"/>
+          <w:sz w:val="20"/>
+        </w:rPr>
+        <w:t>kojim</w:t>
+      </w:r>
+      <w:proofErr w:type="spellEnd"/>
+      <w:r>
+        <w:rPr>
+          <w:rFonts w:ascii="Arial Unicode MS" w:eastAsia="Arial Unicode MS" w:hAnsi="Arial Unicode MS" w:cs="Arial Unicode MS"/>
+          <w:sz w:val="20"/>
+        </w:rPr>
+        <w:t xml:space="preserve"> je </w:t>
+      </w:r>
+      <w:proofErr w:type="spellStart"/>
+      <w:r>
+        <w:rPr>
+          <w:rFonts w:ascii="Arial Unicode MS" w:eastAsia="Arial Unicode MS" w:hAnsi="Arial Unicode MS" w:cs="Arial Unicode MS"/>
+          <w:sz w:val="20"/>
+        </w:rPr>
+        <w:t>upravo</w:t>
+      </w:r>
+      <w:proofErr w:type="spellEnd"/>
+      <w:r>
+        <w:rPr>
+          <w:rFonts w:ascii="Arial Unicode MS" w:eastAsia="Arial Unicode MS" w:hAnsi="Arial Unicode MS" w:cs="Arial Unicode MS"/>
+          <w:sz w:val="20"/>
+        </w:rPr>
+        <w:t xml:space="preserve"> </w:t>
+      </w:r>
+      <w:proofErr w:type="spellStart"/>
+      <w:r>
+        <w:rPr>
+          <w:rFonts w:ascii="Arial Unicode MS" w:eastAsia="Arial Unicode MS" w:hAnsi="Arial Unicode MS" w:cs="Arial Unicode MS"/>
+          <w:sz w:val="20"/>
+        </w:rPr>
+        <w:t>igrao</w:t>
+      </w:r>
+      <w:proofErr w:type="spellEnd"/>
+    </w:p>
+    <w:p>
+      <w:pPr>
+        <w:pStyle w:val="ListParagraph"/>
+        <w:numPr>
+          <w:ilvl w:val="0"/>
+          <w:numId w:val="4"/>
+        </w:numPr>
+        <w:spacing w:after="3" w:line="252" w:lineRule="auto"/>
+        <w:ind w:right="1291"/>
+        <w:rPr>
+          <w:rFonts w:ascii="Arial Unicode MS" w:eastAsia="Arial Unicode MS" w:hAnsi="Arial Unicode MS" w:cs="Arial Unicode MS"/>
+          <w:sz w:val="20"/>
+        </w:rPr>
+      </w:pPr>
+      <w:proofErr w:type="spellStart"/>
+      <w:r>
+        <w:rPr>
+          <w:rFonts w:ascii="Arial Unicode MS" w:eastAsia="Arial Unicode MS" w:hAnsi="Arial Unicode MS" w:cs="Arial Unicode MS"/>
+          <w:sz w:val="20"/>
+        </w:rPr>
+        <w:t>Povratak</w:t>
+      </w:r>
+      <w:proofErr w:type="spellEnd"/>
+      <w:r>
+        <w:rPr>
+          <w:rFonts w:ascii="Arial Unicode MS" w:eastAsia="Arial Unicode MS" w:hAnsi="Arial Unicode MS" w:cs="Arial Unicode MS"/>
+          <w:sz w:val="20"/>
+        </w:rPr>
+        <w:t xml:space="preserve"> </w:t>
+      </w:r>
+      <w:proofErr w:type="spellStart"/>
+      <w:r>
+        <w:rPr>
+          <w:rFonts w:ascii="Arial Unicode MS" w:eastAsia="Arial Unicode MS" w:hAnsi="Arial Unicode MS" w:cs="Arial Unicode MS"/>
+          <w:sz w:val="20"/>
+        </w:rPr>
+        <w:t>na</w:t>
+      </w:r>
+      <w:proofErr w:type="spellEnd"/>
+      <w:r>
+        <w:rPr>
+          <w:rFonts w:ascii="Arial Unicode MS" w:eastAsia="Arial Unicode MS" w:hAnsi="Arial Unicode MS" w:cs="Arial Unicode MS"/>
+          <w:sz w:val="20"/>
+        </w:rPr>
+        <w:t xml:space="preserve"> </w:t>
+      </w:r>
+      <w:proofErr w:type="spellStart"/>
+      <w:r>
+        <w:rPr>
+          <w:rFonts w:ascii="Arial Unicode MS" w:eastAsia="Arial Unicode MS" w:hAnsi="Arial Unicode MS" w:cs="Arial Unicode MS"/>
+          <w:sz w:val="20"/>
+        </w:rPr>
+        <w:t>prikaz</w:t>
+      </w:r>
+      <w:proofErr w:type="spellEnd"/>
+      <w:r>
+        <w:rPr>
+          <w:rFonts w:ascii="Arial Unicode MS" w:eastAsia="Arial Unicode MS" w:hAnsi="Arial Unicode MS" w:cs="Arial Unicode MS"/>
+          <w:sz w:val="20"/>
+        </w:rPr>
+        <w:t xml:space="preserve"> </w:t>
+      </w:r>
+      <w:proofErr w:type="spellStart"/>
+      <w:r>
+        <w:rPr>
+          <w:rFonts w:ascii="Arial Unicode MS" w:eastAsia="Arial Unicode MS" w:hAnsi="Arial Unicode MS" w:cs="Arial Unicode MS"/>
+          <w:sz w:val="20"/>
+        </w:rPr>
+        <w:t>sobe</w:t>
+      </w:r>
+      <w:proofErr w:type="spellEnd"/>
+    </w:p>
+    <w:p>
+      <w:pPr>
+        <w:spacing w:after="131"/>
+      </w:pPr>
       <w:bookmarkStart w:id="9" w:name="_GoBack"/>
       <w:bookmarkEnd w:id="9"/>
-    </w:p>
-    <w:p>
-      <w:pPr>
-        <w:spacing w:after="131"/>
-      </w:pPr>
     </w:p>
     <w:p>
       <w:pPr>
@@ -3329,6 +4504,7 @@
           <w:i/>
           <w:iCs/>
         </w:rPr>
+        <w:lastRenderedPageBreak/>
         <w:t>Ocena nije izabrata</w:t>
       </w:r>
       <w:bookmarkEnd w:id="10"/>
@@ -3362,7 +4538,6 @@
           <w:rFonts w:ascii="Times New Roman" w:eastAsia="Times New Roman" w:hAnsi="Times New Roman" w:cs="Times New Roman"/>
           <w:sz w:val="20"/>
         </w:rPr>
-        <w:lastRenderedPageBreak/>
         <w:t xml:space="preserve"> </w:t>
       </w:r>
     </w:p>
@@ -3387,12 +4562,21 @@
         <w:ind w:left="730" w:hanging="10"/>
         <w:jc w:val="both"/>
       </w:pPr>
+      <w:proofErr w:type="spellStart"/>
       <w:r>
         <w:rPr>
           <w:rFonts w:ascii="Arial Unicode MS" w:eastAsia="Arial Unicode MS" w:hAnsi="Arial Unicode MS" w:cs="Arial Unicode MS" w:hint="eastAsia"/>
           <w:sz w:val="20"/>
         </w:rPr>
-        <w:t xml:space="preserve">Nema. </w:t>
+        <w:t>Nema</w:t>
+      </w:r>
+      <w:proofErr w:type="spellEnd"/>
+      <w:r>
+        <w:rPr>
+          <w:rFonts w:ascii="Arial Unicode MS" w:eastAsia="Arial Unicode MS" w:hAnsi="Arial Unicode MS" w:cs="Arial Unicode MS" w:hint="eastAsia"/>
+          <w:sz w:val="20"/>
+        </w:rPr>
+        <w:t xml:space="preserve">. </w:t>
       </w:r>
     </w:p>
     <w:p>
@@ -3419,12 +4603,53 @@
           <w:sz w:val="20"/>
         </w:rPr>
       </w:pPr>
-      <w:r>
-        <w:rPr>
-          <w:rFonts w:ascii="Arial Unicode MS" w:eastAsia="Arial Unicode MS" w:hAnsi="Arial Unicode MS" w:cs="Arial Unicode MS"/>
-          <w:sz w:val="20"/>
-        </w:rPr>
-        <w:t>Korisnik je odigrao igru.</w:t>
+      <w:proofErr w:type="spellStart"/>
+      <w:r>
+        <w:rPr>
+          <w:rFonts w:ascii="Arial Unicode MS" w:eastAsia="Arial Unicode MS" w:hAnsi="Arial Unicode MS" w:cs="Arial Unicode MS"/>
+          <w:sz w:val="20"/>
+        </w:rPr>
+        <w:t>Korisnik</w:t>
+      </w:r>
+      <w:proofErr w:type="spellEnd"/>
+      <w:r>
+        <w:rPr>
+          <w:rFonts w:ascii="Arial Unicode MS" w:eastAsia="Arial Unicode MS" w:hAnsi="Arial Unicode MS" w:cs="Arial Unicode MS"/>
+          <w:sz w:val="20"/>
+        </w:rPr>
+        <w:t xml:space="preserve"> je </w:t>
+      </w:r>
+      <w:proofErr w:type="spellStart"/>
+      <w:r>
+        <w:rPr>
+          <w:rFonts w:ascii="Arial Unicode MS" w:eastAsia="Arial Unicode MS" w:hAnsi="Arial Unicode MS" w:cs="Arial Unicode MS"/>
+          <w:sz w:val="20"/>
+        </w:rPr>
+        <w:t>odigrao</w:t>
+      </w:r>
+      <w:proofErr w:type="spellEnd"/>
+      <w:r>
+        <w:rPr>
+          <w:rFonts w:ascii="Arial Unicode MS" w:eastAsia="Arial Unicode MS" w:hAnsi="Arial Unicode MS" w:cs="Arial Unicode MS"/>
+          <w:sz w:val="20"/>
+        </w:rPr>
+        <w:t xml:space="preserve"> </w:t>
+      </w:r>
+      <w:proofErr w:type="spellStart"/>
+      <w:r>
+        <w:rPr>
+          <w:rFonts w:ascii="Arial Unicode MS" w:eastAsia="Arial Unicode MS" w:hAnsi="Arial Unicode MS" w:cs="Arial Unicode MS"/>
+          <w:sz w:val="20"/>
+        </w:rPr>
+        <w:t>igru</w:t>
+      </w:r>
+      <w:proofErr w:type="spellEnd"/>
+      <w:r>
+        <w:rPr>
+          <w:rFonts w:ascii="Arial Unicode MS" w:eastAsia="Arial Unicode MS" w:hAnsi="Arial Unicode MS" w:cs="Arial Unicode MS"/>
+          <w:sz w:val="20"/>
+        </w:rPr>
+        <w:t>.</w:t>
       </w:r>
     </w:p>
     <w:p>
@@ -3450,33 +4675,117 @@
           <w:rFonts w:ascii="Arial Unicode MS" w:eastAsia="Arial Unicode MS" w:hAnsi="Arial Unicode MS" w:cs="Arial Unicode MS"/>
         </w:rPr>
       </w:pPr>
-      <w:r>
-        <w:rPr>
-          <w:rFonts w:ascii="Arial Unicode MS" w:eastAsia="Arial Unicode MS" w:hAnsi="Arial Unicode MS" w:cs="Arial Unicode MS"/>
-          <w:sz w:val="20"/>
-        </w:rPr>
-        <w:t>Ocena špila</w:t>
-      </w:r>
-      <w:r>
-        <w:rPr>
-          <w:rFonts w:ascii="Arial Unicode MS" w:eastAsia="Arial Unicode MS" w:hAnsi="Arial Unicode MS" w:cs="Arial Unicode MS"/>
-          <w:sz w:val="20"/>
-        </w:rPr>
-        <w:t xml:space="preserve"> se beleži</w:t>
-      </w:r>
-      <w:r>
-        <w:rPr>
-          <w:rFonts w:ascii="Arial Unicode MS" w:eastAsia="Arial Unicode MS" w:hAnsi="Arial Unicode MS" w:cs="Arial Unicode MS"/>
-          <w:sz w:val="20"/>
-        </w:rPr>
-        <w:t xml:space="preserve"> ili ažurira</w:t>
-      </w:r>
-      <w:r>
-        <w:rPr>
-          <w:rFonts w:ascii="Arial Unicode MS" w:eastAsia="Arial Unicode MS" w:hAnsi="Arial Unicode MS" w:cs="Arial Unicode MS"/>
-          <w:sz w:val="20"/>
-        </w:rPr>
-        <w:t xml:space="preserve"> u bazi podataka.</w:t>
+      <w:proofErr w:type="spellStart"/>
+      <w:r>
+        <w:rPr>
+          <w:rFonts w:ascii="Arial Unicode MS" w:eastAsia="Arial Unicode MS" w:hAnsi="Arial Unicode MS" w:cs="Arial Unicode MS"/>
+          <w:sz w:val="20"/>
+        </w:rPr>
+        <w:t>Ocena</w:t>
+      </w:r>
+      <w:proofErr w:type="spellEnd"/>
+      <w:r>
+        <w:rPr>
+          <w:rFonts w:ascii="Arial Unicode MS" w:eastAsia="Arial Unicode MS" w:hAnsi="Arial Unicode MS" w:cs="Arial Unicode MS"/>
+          <w:sz w:val="20"/>
+        </w:rPr>
+        <w:t xml:space="preserve"> </w:t>
+      </w:r>
+      <w:proofErr w:type="spellStart"/>
+      <w:r>
+        <w:rPr>
+          <w:rFonts w:ascii="Arial Unicode MS" w:eastAsia="Arial Unicode MS" w:hAnsi="Arial Unicode MS" w:cs="Arial Unicode MS"/>
+          <w:sz w:val="20"/>
+        </w:rPr>
+        <w:t>špila</w:t>
+      </w:r>
+      <w:proofErr w:type="spellEnd"/>
+      <w:r>
+        <w:rPr>
+          <w:rFonts w:ascii="Arial Unicode MS" w:eastAsia="Arial Unicode MS" w:hAnsi="Arial Unicode MS" w:cs="Arial Unicode MS"/>
+          <w:sz w:val="20"/>
+        </w:rPr>
+        <w:t xml:space="preserve"> se </w:t>
+      </w:r>
+      <w:proofErr w:type="spellStart"/>
+      <w:r>
+        <w:rPr>
+          <w:rFonts w:ascii="Arial Unicode MS" w:eastAsia="Arial Unicode MS" w:hAnsi="Arial Unicode MS" w:cs="Arial Unicode MS"/>
+          <w:sz w:val="20"/>
+        </w:rPr>
+        <w:t>beleži</w:t>
+      </w:r>
+      <w:proofErr w:type="spellEnd"/>
+      <w:r>
+        <w:rPr>
+          <w:rFonts w:ascii="Arial Unicode MS" w:eastAsia="Arial Unicode MS" w:hAnsi="Arial Unicode MS" w:cs="Arial Unicode MS"/>
+          <w:sz w:val="20"/>
+        </w:rPr>
+        <w:t xml:space="preserve"> </w:t>
+      </w:r>
+      <w:proofErr w:type="spellStart"/>
+      <w:r>
+        <w:rPr>
+          <w:rFonts w:ascii="Arial Unicode MS" w:eastAsia="Arial Unicode MS" w:hAnsi="Arial Unicode MS" w:cs="Arial Unicode MS"/>
+          <w:sz w:val="20"/>
+        </w:rPr>
+        <w:t>ili</w:t>
+      </w:r>
+      <w:proofErr w:type="spellEnd"/>
+      <w:r>
+        <w:rPr>
+          <w:rFonts w:ascii="Arial Unicode MS" w:eastAsia="Arial Unicode MS" w:hAnsi="Arial Unicode MS" w:cs="Arial Unicode MS"/>
+          <w:sz w:val="20"/>
+        </w:rPr>
+        <w:t xml:space="preserve"> </w:t>
+      </w:r>
+      <w:proofErr w:type="spellStart"/>
+      <w:r>
+        <w:rPr>
+          <w:rFonts w:ascii="Arial Unicode MS" w:eastAsia="Arial Unicode MS" w:hAnsi="Arial Unicode MS" w:cs="Arial Unicode MS"/>
+          <w:sz w:val="20"/>
+        </w:rPr>
+        <w:t>ažurira</w:t>
+      </w:r>
+      <w:proofErr w:type="spellEnd"/>
+      <w:r>
+        <w:rPr>
+          <w:rFonts w:ascii="Arial Unicode MS" w:eastAsia="Arial Unicode MS" w:hAnsi="Arial Unicode MS" w:cs="Arial Unicode MS"/>
+          <w:sz w:val="20"/>
+        </w:rPr>
+        <w:t xml:space="preserve"> u </w:t>
+      </w:r>
+      <w:proofErr w:type="spellStart"/>
+      <w:r>
+        <w:rPr>
+          <w:rFonts w:ascii="Arial Unicode MS" w:eastAsia="Arial Unicode MS" w:hAnsi="Arial Unicode MS" w:cs="Arial Unicode MS"/>
+          <w:sz w:val="20"/>
+        </w:rPr>
+        <w:t>bazi</w:t>
+      </w:r>
+      <w:proofErr w:type="spellEnd"/>
+      <w:r>
+        <w:rPr>
+          <w:rFonts w:ascii="Arial Unicode MS" w:eastAsia="Arial Unicode MS" w:hAnsi="Arial Unicode MS" w:cs="Arial Unicode MS"/>
+          <w:sz w:val="20"/>
+        </w:rPr>
+        <w:t xml:space="preserve"> </w:t>
+      </w:r>
+      <w:proofErr w:type="spellStart"/>
+      <w:r>
+        <w:rPr>
+          <w:rFonts w:ascii="Arial Unicode MS" w:eastAsia="Arial Unicode MS" w:hAnsi="Arial Unicode MS" w:cs="Arial Unicode MS"/>
+          <w:sz w:val="20"/>
+        </w:rPr>
+        <w:t>podataka</w:t>
+      </w:r>
+      <w:proofErr w:type="spellEnd"/>
+      <w:r>
+        <w:rPr>
+          <w:rFonts w:ascii="Arial Unicode MS" w:eastAsia="Arial Unicode MS" w:hAnsi="Arial Unicode MS" w:cs="Arial Unicode MS"/>
+          <w:sz w:val="20"/>
+        </w:rPr>
+        <w:t>.</w:t>
       </w:r>
     </w:p>
     <w:p>

</xml_diff>

<commit_message>
Valjda povraćene male iymene donete tacno nakon grešnog brisanja ažuriranih fajlova
</commit_message>
<xml_diff>
--- a/Faza 3/SSU/SSU-Kraj Igre.docx
+++ b/Faza 3/SSU/SSU-Kraj Igre.docx
@@ -8,53 +8,12 @@
         <w:ind w:left="426" w:hanging="10"/>
         <w:jc w:val="center"/>
       </w:pPr>
-      <w:proofErr w:type="spellStart"/>
       <w:r>
         <w:rPr>
           <w:rFonts w:ascii="Arial" w:eastAsia="Arial" w:hAnsi="Arial" w:cs="Arial"/>
           <w:sz w:val="24"/>
         </w:rPr>
-        <w:t>Elektrotehnički</w:t>
-      </w:r>
-      <w:proofErr w:type="spellEnd"/>
-      <w:r>
-        <w:rPr>
-          <w:rFonts w:ascii="Arial" w:eastAsia="Arial" w:hAnsi="Arial" w:cs="Arial"/>
-          <w:sz w:val="24"/>
-        </w:rPr>
-        <w:t xml:space="preserve"> </w:t>
-      </w:r>
-      <w:proofErr w:type="spellStart"/>
-      <w:r>
-        <w:rPr>
-          <w:rFonts w:ascii="Arial" w:eastAsia="Arial" w:hAnsi="Arial" w:cs="Arial"/>
-          <w:sz w:val="24"/>
-        </w:rPr>
-        <w:t>fakultet</w:t>
-      </w:r>
-      <w:proofErr w:type="spellEnd"/>
-      <w:r>
-        <w:rPr>
-          <w:rFonts w:ascii="Arial" w:eastAsia="Arial" w:hAnsi="Arial" w:cs="Arial"/>
-          <w:sz w:val="24"/>
-        </w:rPr>
-        <w:t xml:space="preserve"> u </w:t>
-      </w:r>
-      <w:proofErr w:type="spellStart"/>
-      <w:r>
-        <w:rPr>
-          <w:rFonts w:ascii="Arial" w:eastAsia="Arial" w:hAnsi="Arial" w:cs="Arial"/>
-          <w:sz w:val="24"/>
-        </w:rPr>
-        <w:t>Beogradu</w:t>
-      </w:r>
-      <w:proofErr w:type="spellEnd"/>
-      <w:r>
-        <w:rPr>
-          <w:rFonts w:ascii="Arial" w:eastAsia="Arial" w:hAnsi="Arial" w:cs="Arial"/>
-          <w:sz w:val="24"/>
-        </w:rPr>
-        <w:t xml:space="preserve"> </w:t>
+        <w:t xml:space="preserve">Elektrotehnički fakultet u Beogradu </w:t>
       </w:r>
     </w:p>
     <w:p>
@@ -82,55 +41,7 @@
           <w:rFonts w:ascii="Arial" w:eastAsia="Arial" w:hAnsi="Arial" w:cs="Arial"/>
           <w:sz w:val="24"/>
         </w:rPr>
-        <w:t xml:space="preserve">SI3PSI </w:t>
-      </w:r>
-      <w:proofErr w:type="spellStart"/>
-      <w:r>
-        <w:rPr>
-          <w:rFonts w:ascii="Arial" w:eastAsia="Arial" w:hAnsi="Arial" w:cs="Arial"/>
-          <w:sz w:val="24"/>
-        </w:rPr>
-        <w:t>Principi</w:t>
-      </w:r>
-      <w:proofErr w:type="spellEnd"/>
-      <w:r>
-        <w:rPr>
-          <w:rFonts w:ascii="Arial" w:eastAsia="Arial" w:hAnsi="Arial" w:cs="Arial"/>
-          <w:sz w:val="24"/>
-        </w:rPr>
-        <w:t xml:space="preserve"> </w:t>
-      </w:r>
-      <w:proofErr w:type="spellStart"/>
-      <w:r>
-        <w:rPr>
-          <w:rFonts w:ascii="Arial" w:eastAsia="Arial" w:hAnsi="Arial" w:cs="Arial"/>
-          <w:sz w:val="24"/>
-        </w:rPr>
-        <w:t>Softverskog</w:t>
-      </w:r>
-      <w:proofErr w:type="spellEnd"/>
-      <w:r>
-        <w:rPr>
-          <w:rFonts w:ascii="Arial" w:eastAsia="Arial" w:hAnsi="Arial" w:cs="Arial"/>
-          <w:sz w:val="24"/>
-        </w:rPr>
-        <w:t xml:space="preserve"> </w:t>
-      </w:r>
-      <w:proofErr w:type="spellStart"/>
-      <w:r>
-        <w:rPr>
-          <w:rFonts w:ascii="Arial" w:eastAsia="Arial" w:hAnsi="Arial" w:cs="Arial"/>
-          <w:sz w:val="24"/>
-        </w:rPr>
-        <w:t>Inženjerstva</w:t>
-      </w:r>
-      <w:proofErr w:type="spellEnd"/>
-      <w:r>
-        <w:rPr>
-          <w:rFonts w:ascii="Arial" w:eastAsia="Arial" w:hAnsi="Arial" w:cs="Arial"/>
-          <w:sz w:val="24"/>
-        </w:rPr>
-        <w:t xml:space="preserve"> </w:t>
+        <w:t xml:space="preserve">SI3PSI Principi Softverskog Inženjerstva </w:t>
       </w:r>
     </w:p>
     <w:p>
@@ -237,21 +148,12 @@
         <w:ind w:left="414"/>
         <w:jc w:val="center"/>
       </w:pPr>
-      <w:proofErr w:type="spellStart"/>
       <w:r>
         <w:rPr>
           <w:rFonts w:ascii="Arial" w:eastAsia="Arial" w:hAnsi="Arial" w:cs="Arial"/>
           <w:sz w:val="36"/>
         </w:rPr>
-        <w:t>Projekat</w:t>
-      </w:r>
-      <w:proofErr w:type="spellEnd"/>
-      <w:r>
-        <w:rPr>
-          <w:rFonts w:ascii="Arial" w:eastAsia="Arial" w:hAnsi="Arial" w:cs="Arial"/>
-          <w:sz w:val="36"/>
-        </w:rPr>
-        <w:t xml:space="preserve"> Ruleset </w:t>
+        <w:t xml:space="preserve">Projekat Ruleset </w:t>
       </w:r>
     </w:p>
     <w:p>
@@ -376,16 +278,14 @@
           <w:sz w:val="36"/>
         </w:rPr>
       </w:pPr>
-      <w:proofErr w:type="spellStart"/>
       <w:r>
         <w:rPr>
           <w:rFonts w:ascii="Arial" w:eastAsia="Arial" w:hAnsi="Arial" w:cs="Arial"/>
           <w:b/>
           <w:sz w:val="36"/>
         </w:rPr>
-        <w:t>Specifikacija</w:t>
-      </w:r>
-      <w:proofErr w:type="spellEnd"/>
+        <w:t>Specifikacija scenarija upotrebe</w:t>
+      </w:r>
       <w:r>
         <w:rPr>
           <w:rFonts w:ascii="Arial" w:eastAsia="Arial" w:hAnsi="Arial" w:cs="Arial"/>
@@ -394,71 +294,25 @@
         </w:rPr>
         <w:t xml:space="preserve"> </w:t>
       </w:r>
-      <w:proofErr w:type="spellStart"/>
-      <w:r>
+    </w:p>
+    <w:p>
+      <w:pPr>
+        <w:spacing w:after="0" w:line="240" w:lineRule="auto"/>
+        <w:ind w:left="2756" w:hanging="2343"/>
+        <w:jc w:val="center"/>
         <w:rPr>
           <w:rFonts w:ascii="Arial" w:eastAsia="Arial" w:hAnsi="Arial" w:cs="Arial"/>
           <w:b/>
           <w:sz w:val="36"/>
         </w:rPr>
-        <w:t>scenarija</w:t>
-      </w:r>
-      <w:proofErr w:type="spellEnd"/>
+      </w:pPr>
       <w:r>
         <w:rPr>
           <w:rFonts w:ascii="Arial" w:eastAsia="Arial" w:hAnsi="Arial" w:cs="Arial"/>
           <w:b/>
           <w:sz w:val="36"/>
         </w:rPr>
-        <w:t xml:space="preserve"> </w:t>
-      </w:r>
-      <w:proofErr w:type="spellStart"/>
-      <w:r>
-        <w:rPr>
-          <w:rFonts w:ascii="Arial" w:eastAsia="Arial" w:hAnsi="Arial" w:cs="Arial"/>
-          <w:b/>
-          <w:sz w:val="36"/>
-        </w:rPr>
-        <w:t>upotrebe</w:t>
-      </w:r>
-      <w:proofErr w:type="spellEnd"/>
-      <w:r>
-        <w:rPr>
-          <w:rFonts w:ascii="Arial" w:eastAsia="Arial" w:hAnsi="Arial" w:cs="Arial"/>
-          <w:b/>
-          <w:sz w:val="36"/>
-        </w:rPr>
-        <w:t xml:space="preserve"> </w:t>
-      </w:r>
-    </w:p>
-    <w:p>
-      <w:pPr>
-        <w:spacing w:after="0" w:line="240" w:lineRule="auto"/>
-        <w:ind w:left="2756" w:hanging="2343"/>
-        <w:jc w:val="center"/>
-        <w:rPr>
-          <w:rFonts w:ascii="Arial" w:eastAsia="Arial" w:hAnsi="Arial" w:cs="Arial"/>
-          <w:b/>
-          <w:sz w:val="36"/>
-        </w:rPr>
-      </w:pPr>
-      <w:proofErr w:type="spellStart"/>
-      <w:r>
-        <w:rPr>
-          <w:rFonts w:ascii="Arial" w:eastAsia="Arial" w:hAnsi="Arial" w:cs="Arial"/>
-          <w:b/>
-          <w:sz w:val="36"/>
-        </w:rPr>
-        <w:t>funkcionalnosti</w:t>
-      </w:r>
-      <w:proofErr w:type="spellEnd"/>
-      <w:r>
-        <w:rPr>
-          <w:rFonts w:ascii="Arial" w:eastAsia="Arial" w:hAnsi="Arial" w:cs="Arial"/>
-          <w:b/>
-          <w:sz w:val="36"/>
-        </w:rPr>
-        <w:t xml:space="preserve"> </w:t>
+        <w:t xml:space="preserve">funkcionalnosti </w:t>
       </w:r>
       <w:r>
         <w:rPr>
@@ -500,23 +354,13 @@
         <w:ind w:left="417"/>
         <w:jc w:val="center"/>
       </w:pPr>
-      <w:proofErr w:type="spellStart"/>
       <w:r>
         <w:rPr>
           <w:rFonts w:ascii="Arial" w:eastAsia="Arial" w:hAnsi="Arial" w:cs="Arial"/>
           <w:b/>
           <w:sz w:val="28"/>
         </w:rPr>
-        <w:t>Verzija</w:t>
-      </w:r>
-      <w:proofErr w:type="spellEnd"/>
-      <w:r>
-        <w:rPr>
-          <w:rFonts w:ascii="Arial" w:eastAsia="Arial" w:hAnsi="Arial" w:cs="Arial"/>
-          <w:b/>
-          <w:sz w:val="28"/>
-        </w:rPr>
-        <w:t xml:space="preserve"> 1.</w:t>
+        <w:t>Verzija 1.</w:t>
       </w:r>
       <w:r>
         <w:rPr>
@@ -556,7 +400,6 @@
           <w:sz w:val="36"/>
         </w:rPr>
       </w:pPr>
-      <w:proofErr w:type="spellStart"/>
       <w:r>
         <w:rPr>
           <w:rFonts w:ascii="Arial" w:eastAsia="Arial" w:hAnsi="Arial" w:cs="Arial"/>
@@ -564,34 +407,7 @@
           <w:sz w:val="36"/>
         </w:rPr>
         <w:lastRenderedPageBreak/>
-        <w:t>Istorija</w:t>
-      </w:r>
-      <w:proofErr w:type="spellEnd"/>
-      <w:r>
-        <w:rPr>
-          <w:rFonts w:ascii="Arial" w:eastAsia="Arial" w:hAnsi="Arial" w:cs="Arial"/>
-          <w:b/>
-          <w:sz w:val="36"/>
-        </w:rPr>
-        <w:t xml:space="preserve"> </w:t>
-      </w:r>
-      <w:proofErr w:type="spellStart"/>
-      <w:r>
-        <w:rPr>
-          <w:rFonts w:ascii="Arial" w:eastAsia="Arial" w:hAnsi="Arial" w:cs="Arial"/>
-          <w:b/>
-          <w:sz w:val="36"/>
-        </w:rPr>
-        <w:t>izmena</w:t>
-      </w:r>
-      <w:proofErr w:type="spellEnd"/>
-      <w:r>
-        <w:rPr>
-          <w:rFonts w:ascii="Arial" w:eastAsia="Arial" w:hAnsi="Arial" w:cs="Arial"/>
-          <w:b/>
-          <w:sz w:val="36"/>
-        </w:rPr>
-        <w:t xml:space="preserve"> </w:t>
+        <w:t xml:space="preserve">Istorija izmena </w:t>
       </w:r>
     </w:p>
     <w:p>
@@ -678,7 +494,6 @@
                 <w:szCs w:val="20"/>
               </w:rPr>
             </w:pPr>
-            <w:proofErr w:type="spellStart"/>
             <w:r>
               <w:rPr>
                 <w:rFonts w:asciiTheme="minorHAnsi" w:eastAsia="Times New Roman" w:hAnsiTheme="minorHAnsi" w:cstheme="minorHAnsi"/>
@@ -686,17 +501,7 @@
                 <w:sz w:val="20"/>
                 <w:szCs w:val="20"/>
               </w:rPr>
-              <w:t>Verzija</w:t>
-            </w:r>
-            <w:proofErr w:type="spellEnd"/>
-            <w:r>
-              <w:rPr>
-                <w:rFonts w:asciiTheme="minorHAnsi" w:eastAsia="Times New Roman" w:hAnsiTheme="minorHAnsi" w:cstheme="minorHAnsi"/>
-                <w:b/>
-                <w:sz w:val="20"/>
-                <w:szCs w:val="20"/>
-              </w:rPr>
-              <w:t xml:space="preserve"> </w:t>
+              <w:t xml:space="preserve">Verzija </w:t>
             </w:r>
           </w:p>
         </w:tc>
@@ -722,7 +527,6 @@
                 <w:szCs w:val="20"/>
               </w:rPr>
             </w:pPr>
-            <w:proofErr w:type="spellStart"/>
             <w:r>
               <w:rPr>
                 <w:rFonts w:asciiTheme="minorHAnsi" w:eastAsia="Times New Roman" w:hAnsiTheme="minorHAnsi" w:cstheme="minorHAnsi"/>
@@ -730,37 +534,7 @@
                 <w:sz w:val="20"/>
                 <w:szCs w:val="20"/>
               </w:rPr>
-              <w:t>Kratak</w:t>
-            </w:r>
-            <w:proofErr w:type="spellEnd"/>
-            <w:r>
-              <w:rPr>
-                <w:rFonts w:asciiTheme="minorHAnsi" w:eastAsia="Times New Roman" w:hAnsiTheme="minorHAnsi" w:cstheme="minorHAnsi"/>
-                <w:b/>
-                <w:sz w:val="20"/>
-                <w:szCs w:val="20"/>
-              </w:rPr>
-              <w:t xml:space="preserve"> </w:t>
-            </w:r>
-            <w:proofErr w:type="spellStart"/>
-            <w:r>
-              <w:rPr>
-                <w:rFonts w:asciiTheme="minorHAnsi" w:eastAsia="Times New Roman" w:hAnsiTheme="minorHAnsi" w:cstheme="minorHAnsi"/>
-                <w:b/>
-                <w:sz w:val="20"/>
-                <w:szCs w:val="20"/>
-              </w:rPr>
-              <w:t>opis</w:t>
-            </w:r>
-            <w:proofErr w:type="spellEnd"/>
-            <w:r>
-              <w:rPr>
-                <w:rFonts w:asciiTheme="minorHAnsi" w:eastAsia="Times New Roman" w:hAnsiTheme="minorHAnsi" w:cstheme="minorHAnsi"/>
-                <w:b/>
-                <w:sz w:val="20"/>
-                <w:szCs w:val="20"/>
-              </w:rPr>
-              <w:t xml:space="preserve"> </w:t>
+              <w:t xml:space="preserve">Kratak opis </w:t>
             </w:r>
           </w:p>
         </w:tc>
@@ -882,7 +656,6 @@
                 <w:szCs w:val="20"/>
               </w:rPr>
             </w:pPr>
-            <w:proofErr w:type="spellStart"/>
             <w:r>
               <w:rPr>
                 <w:rFonts w:asciiTheme="majorHAnsi" w:eastAsia="Times New Roman" w:hAnsiTheme="majorHAnsi" w:cstheme="majorHAnsi"/>
@@ -897,34 +670,7 @@
                 <w:sz w:val="20"/>
                 <w:szCs w:val="20"/>
               </w:rPr>
-              <w:t>nicijalna</w:t>
-            </w:r>
-            <w:proofErr w:type="spellEnd"/>
-            <w:r>
-              <w:rPr>
-                <w:rFonts w:asciiTheme="majorHAnsi" w:eastAsia="Times New Roman" w:hAnsiTheme="majorHAnsi" w:cstheme="majorHAnsi"/>
-                <w:sz w:val="20"/>
-                <w:szCs w:val="20"/>
-              </w:rPr>
-              <w:t xml:space="preserve"> </w:t>
-            </w:r>
-            <w:proofErr w:type="spellStart"/>
-            <w:r>
-              <w:rPr>
-                <w:rFonts w:asciiTheme="majorHAnsi" w:eastAsia="Times New Roman" w:hAnsiTheme="majorHAnsi" w:cstheme="majorHAnsi"/>
-                <w:sz w:val="20"/>
-                <w:szCs w:val="20"/>
-              </w:rPr>
-              <w:t>verzija</w:t>
-            </w:r>
-            <w:proofErr w:type="spellEnd"/>
-            <w:r>
-              <w:rPr>
-                <w:rFonts w:asciiTheme="majorHAnsi" w:eastAsia="Times New Roman" w:hAnsiTheme="majorHAnsi" w:cstheme="majorHAnsi"/>
-                <w:sz w:val="20"/>
-                <w:szCs w:val="20"/>
-              </w:rPr>
-              <w:t xml:space="preserve"> </w:t>
+              <w:t xml:space="preserve">nicijalna verzija </w:t>
             </w:r>
           </w:p>
         </w:tc>
@@ -957,7 +703,6 @@
               </w:rPr>
               <w:t xml:space="preserve">D. </w:t>
             </w:r>
-            <w:proofErr w:type="spellStart"/>
             <w:r>
               <w:rPr>
                 <w:rFonts w:asciiTheme="majorHAnsi" w:eastAsia="Times New Roman" w:hAnsiTheme="majorHAnsi" w:cstheme="majorHAnsi"/>
@@ -966,7 +711,6 @@
               </w:rPr>
               <w:t>Pavlovi</w:t>
             </w:r>
-            <w:proofErr w:type="spellEnd"/>
             <w:r>
               <w:rPr>
                 <w:rFonts w:asciiTheme="majorHAnsi" w:eastAsia="Times New Roman" w:hAnsiTheme="majorHAnsi" w:cstheme="majorHAnsi"/>
@@ -1063,34 +807,14 @@
                 <w:szCs w:val="20"/>
               </w:rPr>
             </w:pPr>
-            <w:proofErr w:type="spellStart"/>
             <w:r>
               <w:rPr>
                 <w:rFonts w:asciiTheme="majorHAnsi" w:eastAsia="Times New Roman" w:hAnsiTheme="majorHAnsi" w:cstheme="majorHAnsi"/>
                 <w:sz w:val="20"/>
                 <w:szCs w:val="20"/>
               </w:rPr>
-              <w:t>Fajl</w:t>
-            </w:r>
-            <w:proofErr w:type="spellEnd"/>
-            <w:r>
-              <w:rPr>
-                <w:rFonts w:asciiTheme="majorHAnsi" w:eastAsia="Times New Roman" w:hAnsiTheme="majorHAnsi" w:cstheme="majorHAnsi"/>
-                <w:sz w:val="20"/>
-                <w:szCs w:val="20"/>
-              </w:rPr>
-              <w:t xml:space="preserve"> </w:t>
-            </w:r>
-            <w:proofErr w:type="spellStart"/>
-            <w:r>
-              <w:rPr>
-                <w:rFonts w:asciiTheme="majorHAnsi" w:eastAsia="Times New Roman" w:hAnsiTheme="majorHAnsi" w:cstheme="majorHAnsi"/>
-                <w:sz w:val="20"/>
-                <w:szCs w:val="20"/>
-              </w:rPr>
-              <w:t>preimenovan</w:t>
-            </w:r>
-            <w:proofErr w:type="spellEnd"/>
+              <w:t>Fajl preimenovan</w:t>
+            </w:r>
             <w:r>
               <w:rPr>
                 <w:rFonts w:asciiTheme="majorHAnsi" w:eastAsia="Times New Roman" w:hAnsiTheme="majorHAnsi" w:cstheme="majorHAnsi"/>
@@ -1127,18 +851,8 @@
                 <w:sz w:val="20"/>
                 <w:szCs w:val="20"/>
               </w:rPr>
-              <w:t xml:space="preserve">D. </w:t>
-            </w:r>
-            <w:proofErr w:type="spellStart"/>
-            <w:r>
-              <w:rPr>
-                <w:rFonts w:asciiTheme="majorHAnsi" w:eastAsia="Times New Roman" w:hAnsiTheme="majorHAnsi" w:cstheme="majorHAnsi"/>
-                <w:sz w:val="20"/>
-                <w:szCs w:val="20"/>
-              </w:rPr>
-              <w:t>Pavlovi</w:t>
-            </w:r>
-            <w:proofErr w:type="spellEnd"/>
+              <w:t>D. Pavlovi</w:t>
+            </w:r>
             <w:r>
               <w:rPr>
                 <w:rFonts w:asciiTheme="majorHAnsi" w:eastAsia="Times New Roman" w:hAnsiTheme="majorHAnsi" w:cstheme="majorHAnsi"/>
@@ -1439,23 +1153,13 @@
         <w:ind w:right="2"/>
         <w:jc w:val="center"/>
       </w:pPr>
-      <w:proofErr w:type="spellStart"/>
       <w:r>
         <w:rPr>
           <w:rFonts w:ascii="Arial" w:eastAsia="Arial" w:hAnsi="Arial" w:cs="Arial"/>
           <w:b/>
           <w:sz w:val="36"/>
         </w:rPr>
-        <w:t>Sadržaj</w:t>
-      </w:r>
-      <w:proofErr w:type="spellEnd"/>
-      <w:r>
-        <w:rPr>
-          <w:rFonts w:ascii="Arial" w:eastAsia="Arial" w:hAnsi="Arial" w:cs="Arial"/>
-          <w:b/>
-          <w:sz w:val="36"/>
-        </w:rPr>
-        <w:t xml:space="preserve">  </w:t>
+        <w:t xml:space="preserve">Sadržaj  </w:t>
       </w:r>
     </w:p>
     <w:sdt>
@@ -2775,264 +2479,27 @@
           <w:rFonts w:ascii="Arial Unicode MS" w:eastAsia="Arial Unicode MS" w:hAnsi="Arial Unicode MS" w:cs="Arial Unicode MS"/>
         </w:rPr>
       </w:pPr>
-      <w:proofErr w:type="spellStart"/>
       <w:r>
         <w:rPr>
           <w:rFonts w:ascii="Arial Unicode MS" w:eastAsia="Arial Unicode MS" w:hAnsi="Arial Unicode MS" w:cs="Arial Unicode MS"/>
           <w:sz w:val="20"/>
         </w:rPr>
-        <w:t>Definisanje</w:t>
-      </w:r>
-      <w:proofErr w:type="spellEnd"/>
+        <w:t xml:space="preserve">Definisanje scenarija upotrebe pri </w:t>
+      </w:r>
       <w:r>
         <w:rPr>
           <w:rFonts w:ascii="Arial Unicode MS" w:eastAsia="Arial Unicode MS" w:hAnsi="Arial Unicode MS" w:cs="Arial Unicode MS"/>
           <w:sz w:val="20"/>
         </w:rPr>
-        <w:t xml:space="preserve"> </w:t>
-      </w:r>
-      <w:proofErr w:type="spellStart"/>
-      <w:r>
-        <w:rPr>
-          <w:rFonts w:ascii="Arial Unicode MS" w:eastAsia="Arial Unicode MS" w:hAnsi="Arial Unicode MS" w:cs="Arial Unicode MS"/>
-          <w:sz w:val="20"/>
-        </w:rPr>
-        <w:t>scenarija</w:t>
-      </w:r>
-      <w:proofErr w:type="spellEnd"/>
-      <w:r>
-        <w:rPr>
-          <w:rFonts w:ascii="Arial Unicode MS" w:eastAsia="Arial Unicode MS" w:hAnsi="Arial Unicode MS" w:cs="Arial Unicode MS"/>
-          <w:sz w:val="20"/>
-        </w:rPr>
-        <w:t xml:space="preserve"> </w:t>
-      </w:r>
-      <w:proofErr w:type="spellStart"/>
-      <w:r>
-        <w:rPr>
-          <w:rFonts w:ascii="Arial Unicode MS" w:eastAsia="Arial Unicode MS" w:hAnsi="Arial Unicode MS" w:cs="Arial Unicode MS"/>
-          <w:sz w:val="20"/>
-        </w:rPr>
-        <w:t>upotrebe</w:t>
-      </w:r>
-      <w:proofErr w:type="spellEnd"/>
-      <w:r>
-        <w:rPr>
-          <w:rFonts w:ascii="Arial Unicode MS" w:eastAsia="Arial Unicode MS" w:hAnsi="Arial Unicode MS" w:cs="Arial Unicode MS"/>
-          <w:sz w:val="20"/>
-        </w:rPr>
-        <w:t xml:space="preserve"> </w:t>
-      </w:r>
-      <w:proofErr w:type="spellStart"/>
-      <w:r>
-        <w:rPr>
-          <w:rFonts w:ascii="Arial Unicode MS" w:eastAsia="Arial Unicode MS" w:hAnsi="Arial Unicode MS" w:cs="Arial Unicode MS"/>
-          <w:sz w:val="20"/>
-        </w:rPr>
-        <w:t>pri</w:t>
-      </w:r>
-      <w:proofErr w:type="spellEnd"/>
-      <w:r>
-        <w:rPr>
-          <w:rFonts w:ascii="Arial Unicode MS" w:eastAsia="Arial Unicode MS" w:hAnsi="Arial Unicode MS" w:cs="Arial Unicode MS"/>
-          <w:sz w:val="20"/>
-        </w:rPr>
-        <w:t xml:space="preserve"> </w:t>
-      </w:r>
-      <w:proofErr w:type="spellStart"/>
-      <w:r>
-        <w:rPr>
-          <w:rFonts w:ascii="Arial Unicode MS" w:eastAsia="Arial Unicode MS" w:hAnsi="Arial Unicode MS" w:cs="Arial Unicode MS"/>
-          <w:sz w:val="20"/>
-        </w:rPr>
-        <w:t>kraju</w:t>
-      </w:r>
-      <w:proofErr w:type="spellEnd"/>
-      <w:r>
-        <w:rPr>
-          <w:rFonts w:ascii="Arial Unicode MS" w:eastAsia="Arial Unicode MS" w:hAnsi="Arial Unicode MS" w:cs="Arial Unicode MS"/>
-          <w:sz w:val="20"/>
-        </w:rPr>
-        <w:t xml:space="preserve"> </w:t>
-      </w:r>
-      <w:proofErr w:type="spellStart"/>
-      <w:r>
-        <w:rPr>
-          <w:rFonts w:ascii="Arial Unicode MS" w:eastAsia="Arial Unicode MS" w:hAnsi="Arial Unicode MS" w:cs="Arial Unicode MS"/>
-          <w:sz w:val="20"/>
-        </w:rPr>
-        <w:t>igre</w:t>
-      </w:r>
-      <w:proofErr w:type="spellEnd"/>
+        <w:t>kraju igre</w:t>
+      </w:r>
       <w:r>
         <w:rPr>
           <w:rFonts w:ascii="Arial Unicode MS" w:eastAsia="Arial Unicode MS" w:hAnsi="Arial Unicode MS" w:cs="Arial Unicode MS"/>
           <w:sz w:val="20"/>
           <w:szCs w:val="20"/>
         </w:rPr>
-        <w:t xml:space="preserve">, </w:t>
-      </w:r>
-      <w:proofErr w:type="spellStart"/>
-      <w:r>
-        <w:rPr>
-          <w:rFonts w:ascii="Arial Unicode MS" w:eastAsia="Arial Unicode MS" w:hAnsi="Arial Unicode MS" w:cs="Arial Unicode MS"/>
-          <w:sz w:val="20"/>
-          <w:szCs w:val="20"/>
-        </w:rPr>
-        <w:t>sa</w:t>
-      </w:r>
-      <w:proofErr w:type="spellEnd"/>
-      <w:r>
-        <w:rPr>
-          <w:rFonts w:ascii="Arial Unicode MS" w:eastAsia="Arial Unicode MS" w:hAnsi="Arial Unicode MS" w:cs="Arial Unicode MS"/>
-          <w:sz w:val="20"/>
-          <w:szCs w:val="20"/>
-        </w:rPr>
-        <w:t xml:space="preserve"> </w:t>
-      </w:r>
-      <w:proofErr w:type="spellStart"/>
-      <w:r>
-        <w:rPr>
-          <w:rFonts w:ascii="Arial Unicode MS" w:eastAsia="Arial Unicode MS" w:hAnsi="Arial Unicode MS" w:cs="Arial Unicode MS"/>
-          <w:sz w:val="20"/>
-          <w:szCs w:val="20"/>
-        </w:rPr>
-        <w:t>grafičkim</w:t>
-      </w:r>
-      <w:proofErr w:type="spellEnd"/>
-      <w:r>
-        <w:rPr>
-          <w:rFonts w:ascii="Arial Unicode MS" w:eastAsia="Arial Unicode MS" w:hAnsi="Arial Unicode MS" w:cs="Arial Unicode MS"/>
-          <w:sz w:val="20"/>
-          <w:szCs w:val="20"/>
-        </w:rPr>
-        <w:t xml:space="preserve"> </w:t>
-      </w:r>
-      <w:proofErr w:type="spellStart"/>
-      <w:r>
-        <w:rPr>
-          <w:rFonts w:ascii="Arial Unicode MS" w:eastAsia="Arial Unicode MS" w:hAnsi="Arial Unicode MS" w:cs="Arial Unicode MS"/>
-          <w:sz w:val="20"/>
-          <w:szCs w:val="20"/>
-        </w:rPr>
-        <w:t>opisom</w:t>
-      </w:r>
-      <w:proofErr w:type="spellEnd"/>
-      <w:r>
-        <w:rPr>
-          <w:rFonts w:ascii="Arial Unicode MS" w:eastAsia="Arial Unicode MS" w:hAnsi="Arial Unicode MS" w:cs="Arial Unicode MS"/>
-          <w:sz w:val="20"/>
-          <w:szCs w:val="20"/>
-        </w:rPr>
-        <w:t xml:space="preserve"> </w:t>
-      </w:r>
-      <w:proofErr w:type="spellStart"/>
-      <w:r>
-        <w:rPr>
-          <w:rFonts w:ascii="Arial Unicode MS" w:eastAsia="Arial Unicode MS" w:hAnsi="Arial Unicode MS" w:cs="Arial Unicode MS"/>
-          <w:sz w:val="20"/>
-          <w:szCs w:val="20"/>
-        </w:rPr>
-        <w:t>priloženim</w:t>
-      </w:r>
-      <w:proofErr w:type="spellEnd"/>
-      <w:r>
-        <w:rPr>
-          <w:rFonts w:ascii="Arial Unicode MS" w:eastAsia="Arial Unicode MS" w:hAnsi="Arial Unicode MS" w:cs="Arial Unicode MS"/>
-          <w:sz w:val="20"/>
-          <w:szCs w:val="20"/>
-        </w:rPr>
-        <w:t xml:space="preserve"> u </w:t>
-      </w:r>
-      <w:proofErr w:type="spellStart"/>
-      <w:r>
-        <w:rPr>
-          <w:rFonts w:ascii="Arial Unicode MS" w:eastAsia="Arial Unicode MS" w:hAnsi="Arial Unicode MS" w:cs="Arial Unicode MS"/>
-          <w:sz w:val="20"/>
-          <w:szCs w:val="20"/>
-        </w:rPr>
-        <w:t>prototipu</w:t>
-      </w:r>
-      <w:proofErr w:type="spellEnd"/>
-      <w:r>
-        <w:rPr>
-          <w:rFonts w:ascii="Arial Unicode MS" w:eastAsia="Arial Unicode MS" w:hAnsi="Arial Unicode MS" w:cs="Arial Unicode MS"/>
-          <w:sz w:val="20"/>
-          <w:szCs w:val="20"/>
-        </w:rPr>
-        <w:t xml:space="preserve"> </w:t>
-      </w:r>
-      <w:proofErr w:type="spellStart"/>
-      <w:r>
-        <w:rPr>
-          <w:rFonts w:ascii="Arial Unicode MS" w:eastAsia="Arial Unicode MS" w:hAnsi="Arial Unicode MS" w:cs="Arial Unicode MS"/>
-          <w:sz w:val="20"/>
-          <w:szCs w:val="20"/>
-        </w:rPr>
-        <w:t>koji</w:t>
-      </w:r>
-      <w:proofErr w:type="spellEnd"/>
-      <w:r>
-        <w:rPr>
-          <w:rFonts w:ascii="Arial Unicode MS" w:eastAsia="Arial Unicode MS" w:hAnsi="Arial Unicode MS" w:cs="Arial Unicode MS"/>
-          <w:sz w:val="20"/>
-          <w:szCs w:val="20"/>
-        </w:rPr>
-        <w:t xml:space="preserve"> se </w:t>
-      </w:r>
-      <w:proofErr w:type="spellStart"/>
-      <w:r>
-        <w:rPr>
-          <w:rFonts w:ascii="Arial Unicode MS" w:eastAsia="Arial Unicode MS" w:hAnsi="Arial Unicode MS" w:cs="Arial Unicode MS"/>
-          <w:sz w:val="20"/>
-          <w:szCs w:val="20"/>
-        </w:rPr>
-        <w:t>nalazi</w:t>
-      </w:r>
-      <w:proofErr w:type="spellEnd"/>
-      <w:r>
-        <w:rPr>
-          <w:rFonts w:ascii="Arial Unicode MS" w:eastAsia="Arial Unicode MS" w:hAnsi="Arial Unicode MS" w:cs="Arial Unicode MS"/>
-          <w:sz w:val="20"/>
-          <w:szCs w:val="20"/>
-        </w:rPr>
-        <w:t xml:space="preserve"> u </w:t>
-      </w:r>
-      <w:proofErr w:type="spellStart"/>
-      <w:r>
-        <w:rPr>
-          <w:rFonts w:ascii="Arial Unicode MS" w:eastAsia="Arial Unicode MS" w:hAnsi="Arial Unicode MS" w:cs="Arial Unicode MS"/>
-          <w:sz w:val="20"/>
-          <w:szCs w:val="20"/>
-        </w:rPr>
-        <w:t>drugom</w:t>
-      </w:r>
-      <w:proofErr w:type="spellEnd"/>
-      <w:r>
-        <w:rPr>
-          <w:rFonts w:ascii="Arial Unicode MS" w:eastAsia="Arial Unicode MS" w:hAnsi="Arial Unicode MS" w:cs="Arial Unicode MS"/>
-          <w:sz w:val="20"/>
-          <w:szCs w:val="20"/>
-        </w:rPr>
-        <w:t xml:space="preserve"> </w:t>
-      </w:r>
-      <w:proofErr w:type="spellStart"/>
-      <w:r>
-        <w:rPr>
-          <w:rFonts w:ascii="Arial Unicode MS" w:eastAsia="Arial Unicode MS" w:hAnsi="Arial Unicode MS" w:cs="Arial Unicode MS"/>
-          <w:sz w:val="20"/>
-          <w:szCs w:val="20"/>
-        </w:rPr>
-        <w:t>folderu</w:t>
-      </w:r>
-      <w:proofErr w:type="spellEnd"/>
-      <w:r>
-        <w:rPr>
-          <w:rFonts w:ascii="Arial Unicode MS" w:eastAsia="Arial Unicode MS" w:hAnsi="Arial Unicode MS" w:cs="Arial Unicode MS"/>
-          <w:sz w:val="20"/>
-          <w:szCs w:val="20"/>
-        </w:rPr>
-        <w:t>.</w:t>
+        <w:t>, sa grafičkim opisom priloženim u prototipu koji se nalazi u drugom folderu.</w:t>
       </w:r>
       <w:r>
         <w:rPr>
@@ -3065,293 +2532,12 @@
           <w:rFonts w:ascii="Arial Unicode MS" w:eastAsia="Arial Unicode MS" w:hAnsi="Arial Unicode MS" w:cs="Arial Unicode MS"/>
         </w:rPr>
       </w:pPr>
-      <w:proofErr w:type="spellStart"/>
       <w:r>
         <w:rPr>
           <w:rFonts w:ascii="Arial Unicode MS" w:eastAsia="Arial Unicode MS" w:hAnsi="Arial Unicode MS" w:cs="Arial Unicode MS"/>
           <w:sz w:val="20"/>
         </w:rPr>
-        <w:t>Dokument</w:t>
-      </w:r>
-      <w:proofErr w:type="spellEnd"/>
-      <w:r>
-        <w:rPr>
-          <w:rFonts w:ascii="Arial Unicode MS" w:eastAsia="Arial Unicode MS" w:hAnsi="Arial Unicode MS" w:cs="Arial Unicode MS"/>
-          <w:sz w:val="20"/>
-        </w:rPr>
-        <w:t xml:space="preserve"> </w:t>
-      </w:r>
-      <w:proofErr w:type="spellStart"/>
-      <w:r>
-        <w:rPr>
-          <w:rFonts w:ascii="Arial Unicode MS" w:eastAsia="Arial Unicode MS" w:hAnsi="Arial Unicode MS" w:cs="Arial Unicode MS"/>
-          <w:sz w:val="20"/>
-        </w:rPr>
-        <w:t>će</w:t>
-      </w:r>
-      <w:proofErr w:type="spellEnd"/>
-      <w:r>
-        <w:rPr>
-          <w:rFonts w:ascii="Arial Unicode MS" w:eastAsia="Arial Unicode MS" w:hAnsi="Arial Unicode MS" w:cs="Arial Unicode MS"/>
-          <w:sz w:val="20"/>
-        </w:rPr>
-        <w:t xml:space="preserve"> </w:t>
-      </w:r>
-      <w:proofErr w:type="spellStart"/>
-      <w:r>
-        <w:rPr>
-          <w:rFonts w:ascii="Arial Unicode MS" w:eastAsia="Arial Unicode MS" w:hAnsi="Arial Unicode MS" w:cs="Arial Unicode MS"/>
-          <w:sz w:val="20"/>
-        </w:rPr>
-        <w:t>koristiti</w:t>
-      </w:r>
-      <w:proofErr w:type="spellEnd"/>
-      <w:r>
-        <w:rPr>
-          <w:rFonts w:ascii="Arial Unicode MS" w:eastAsia="Arial Unicode MS" w:hAnsi="Arial Unicode MS" w:cs="Arial Unicode MS"/>
-          <w:sz w:val="20"/>
-        </w:rPr>
-        <w:t xml:space="preserve"> </w:t>
-      </w:r>
-      <w:proofErr w:type="spellStart"/>
-      <w:r>
-        <w:rPr>
-          <w:rFonts w:ascii="Arial Unicode MS" w:eastAsia="Arial Unicode MS" w:hAnsi="Arial Unicode MS" w:cs="Arial Unicode MS"/>
-          <w:sz w:val="20"/>
-        </w:rPr>
-        <w:t>svi</w:t>
-      </w:r>
-      <w:proofErr w:type="spellEnd"/>
-      <w:r>
-        <w:rPr>
-          <w:rFonts w:ascii="Arial Unicode MS" w:eastAsia="Arial Unicode MS" w:hAnsi="Arial Unicode MS" w:cs="Arial Unicode MS"/>
-          <w:sz w:val="20"/>
-        </w:rPr>
-        <w:t xml:space="preserve"> </w:t>
-      </w:r>
-      <w:proofErr w:type="spellStart"/>
-      <w:r>
-        <w:rPr>
-          <w:rFonts w:ascii="Arial Unicode MS" w:eastAsia="Arial Unicode MS" w:hAnsi="Arial Unicode MS" w:cs="Arial Unicode MS"/>
-          <w:sz w:val="20"/>
-        </w:rPr>
-        <w:t>članovi</w:t>
-      </w:r>
-      <w:proofErr w:type="spellEnd"/>
-      <w:r>
-        <w:rPr>
-          <w:rFonts w:ascii="Arial Unicode MS" w:eastAsia="Arial Unicode MS" w:hAnsi="Arial Unicode MS" w:cs="Arial Unicode MS"/>
-          <w:sz w:val="20"/>
-        </w:rPr>
-        <w:t xml:space="preserve"> </w:t>
-      </w:r>
-      <w:proofErr w:type="spellStart"/>
-      <w:r>
-        <w:rPr>
-          <w:rFonts w:ascii="Arial Unicode MS" w:eastAsia="Arial Unicode MS" w:hAnsi="Arial Unicode MS" w:cs="Arial Unicode MS"/>
-          <w:sz w:val="20"/>
-        </w:rPr>
-        <w:t>projektnog</w:t>
-      </w:r>
-      <w:proofErr w:type="spellEnd"/>
-      <w:r>
-        <w:rPr>
-          <w:rFonts w:ascii="Arial Unicode MS" w:eastAsia="Arial Unicode MS" w:hAnsi="Arial Unicode MS" w:cs="Arial Unicode MS"/>
-          <w:sz w:val="20"/>
-        </w:rPr>
-        <w:t xml:space="preserve"> </w:t>
-      </w:r>
-      <w:proofErr w:type="spellStart"/>
-      <w:r>
-        <w:rPr>
-          <w:rFonts w:ascii="Arial Unicode MS" w:eastAsia="Arial Unicode MS" w:hAnsi="Arial Unicode MS" w:cs="Arial Unicode MS"/>
-          <w:sz w:val="20"/>
-        </w:rPr>
-        <w:t>tima</w:t>
-      </w:r>
-      <w:proofErr w:type="spellEnd"/>
-      <w:r>
-        <w:rPr>
-          <w:rFonts w:ascii="Arial Unicode MS" w:eastAsia="Arial Unicode MS" w:hAnsi="Arial Unicode MS" w:cs="Arial Unicode MS"/>
-          <w:sz w:val="20"/>
-        </w:rPr>
-        <w:t xml:space="preserve"> u </w:t>
-      </w:r>
-      <w:proofErr w:type="spellStart"/>
-      <w:r>
-        <w:rPr>
-          <w:rFonts w:ascii="Arial Unicode MS" w:eastAsia="Arial Unicode MS" w:hAnsi="Arial Unicode MS" w:cs="Arial Unicode MS"/>
-          <w:sz w:val="20"/>
-        </w:rPr>
-        <w:t>razvoju</w:t>
-      </w:r>
-      <w:proofErr w:type="spellEnd"/>
-      <w:r>
-        <w:rPr>
-          <w:rFonts w:ascii="Arial Unicode MS" w:eastAsia="Arial Unicode MS" w:hAnsi="Arial Unicode MS" w:cs="Arial Unicode MS"/>
-          <w:sz w:val="20"/>
-        </w:rPr>
-        <w:t xml:space="preserve"> </w:t>
-      </w:r>
-      <w:proofErr w:type="spellStart"/>
-      <w:r>
-        <w:rPr>
-          <w:rFonts w:ascii="Arial Unicode MS" w:eastAsia="Arial Unicode MS" w:hAnsi="Arial Unicode MS" w:cs="Arial Unicode MS"/>
-          <w:sz w:val="20"/>
-        </w:rPr>
-        <w:t>projekta</w:t>
-      </w:r>
-      <w:proofErr w:type="spellEnd"/>
-      <w:r>
-        <w:rPr>
-          <w:rFonts w:ascii="Arial Unicode MS" w:eastAsia="Arial Unicode MS" w:hAnsi="Arial Unicode MS" w:cs="Arial Unicode MS"/>
-          <w:sz w:val="20"/>
-        </w:rPr>
-        <w:t xml:space="preserve"> </w:t>
-      </w:r>
-      <w:proofErr w:type="spellStart"/>
-      <w:r>
-        <w:rPr>
-          <w:rFonts w:ascii="Arial Unicode MS" w:eastAsia="Arial Unicode MS" w:hAnsi="Arial Unicode MS" w:cs="Arial Unicode MS"/>
-          <w:sz w:val="20"/>
-        </w:rPr>
-        <w:t>i</w:t>
-      </w:r>
-      <w:proofErr w:type="spellEnd"/>
-      <w:r>
-        <w:rPr>
-          <w:rFonts w:ascii="Arial Unicode MS" w:eastAsia="Arial Unicode MS" w:hAnsi="Arial Unicode MS" w:cs="Arial Unicode MS"/>
-          <w:sz w:val="20"/>
-        </w:rPr>
-        <w:t xml:space="preserve"> </w:t>
-      </w:r>
-      <w:proofErr w:type="spellStart"/>
-      <w:r>
-        <w:rPr>
-          <w:rFonts w:ascii="Arial Unicode MS" w:eastAsia="Arial Unicode MS" w:hAnsi="Arial Unicode MS" w:cs="Arial Unicode MS"/>
-          <w:sz w:val="20"/>
-        </w:rPr>
-        <w:t>testiranju</w:t>
-      </w:r>
-      <w:proofErr w:type="spellEnd"/>
-      <w:r>
-        <w:rPr>
-          <w:rFonts w:ascii="Arial Unicode MS" w:eastAsia="Arial Unicode MS" w:hAnsi="Arial Unicode MS" w:cs="Arial Unicode MS"/>
-          <w:sz w:val="20"/>
-        </w:rPr>
-        <w:t xml:space="preserve"> a </w:t>
-      </w:r>
-      <w:proofErr w:type="spellStart"/>
-      <w:r>
-        <w:rPr>
-          <w:rFonts w:ascii="Arial Unicode MS" w:eastAsia="Arial Unicode MS" w:hAnsi="Arial Unicode MS" w:cs="Arial Unicode MS"/>
-          <w:sz w:val="20"/>
-        </w:rPr>
-        <w:t>može</w:t>
-      </w:r>
-      <w:proofErr w:type="spellEnd"/>
-      <w:r>
-        <w:rPr>
-          <w:rFonts w:ascii="Arial Unicode MS" w:eastAsia="Arial Unicode MS" w:hAnsi="Arial Unicode MS" w:cs="Arial Unicode MS"/>
-          <w:sz w:val="20"/>
-        </w:rPr>
-        <w:t xml:space="preserve"> se </w:t>
-      </w:r>
-      <w:proofErr w:type="spellStart"/>
-      <w:r>
-        <w:rPr>
-          <w:rFonts w:ascii="Arial Unicode MS" w:eastAsia="Arial Unicode MS" w:hAnsi="Arial Unicode MS" w:cs="Arial Unicode MS"/>
-          <w:sz w:val="20"/>
-        </w:rPr>
-        <w:t>koristiti</w:t>
-      </w:r>
-      <w:proofErr w:type="spellEnd"/>
-      <w:r>
-        <w:rPr>
-          <w:rFonts w:ascii="Arial Unicode MS" w:eastAsia="Arial Unicode MS" w:hAnsi="Arial Unicode MS" w:cs="Arial Unicode MS"/>
-          <w:sz w:val="20"/>
-        </w:rPr>
-        <w:t xml:space="preserve"> </w:t>
-      </w:r>
-      <w:proofErr w:type="spellStart"/>
-      <w:r>
-        <w:rPr>
-          <w:rFonts w:ascii="Arial Unicode MS" w:eastAsia="Arial Unicode MS" w:hAnsi="Arial Unicode MS" w:cs="Arial Unicode MS"/>
-          <w:sz w:val="20"/>
-        </w:rPr>
-        <w:t>i</w:t>
-      </w:r>
-      <w:proofErr w:type="spellEnd"/>
-      <w:r>
-        <w:rPr>
-          <w:rFonts w:ascii="Arial Unicode MS" w:eastAsia="Arial Unicode MS" w:hAnsi="Arial Unicode MS" w:cs="Arial Unicode MS"/>
-          <w:sz w:val="20"/>
-        </w:rPr>
-        <w:t xml:space="preserve"> </w:t>
-      </w:r>
-      <w:proofErr w:type="spellStart"/>
-      <w:r>
-        <w:rPr>
-          <w:rFonts w:ascii="Arial Unicode MS" w:eastAsia="Arial Unicode MS" w:hAnsi="Arial Unicode MS" w:cs="Arial Unicode MS"/>
-          <w:sz w:val="20"/>
-        </w:rPr>
-        <w:t>pri</w:t>
-      </w:r>
-      <w:proofErr w:type="spellEnd"/>
-      <w:r>
-        <w:rPr>
-          <w:rFonts w:ascii="Arial Unicode MS" w:eastAsia="Arial Unicode MS" w:hAnsi="Arial Unicode MS" w:cs="Arial Unicode MS"/>
-          <w:sz w:val="20"/>
-        </w:rPr>
-        <w:t xml:space="preserve"> </w:t>
-      </w:r>
-      <w:proofErr w:type="spellStart"/>
-      <w:r>
-        <w:rPr>
-          <w:rFonts w:ascii="Arial Unicode MS" w:eastAsia="Arial Unicode MS" w:hAnsi="Arial Unicode MS" w:cs="Arial Unicode MS"/>
-          <w:sz w:val="20"/>
-        </w:rPr>
-        <w:t>pisanju</w:t>
-      </w:r>
-      <w:proofErr w:type="spellEnd"/>
-      <w:r>
-        <w:rPr>
-          <w:rFonts w:ascii="Arial Unicode MS" w:eastAsia="Arial Unicode MS" w:hAnsi="Arial Unicode MS" w:cs="Arial Unicode MS"/>
-          <w:sz w:val="20"/>
-        </w:rPr>
-        <w:t xml:space="preserve"> </w:t>
-      </w:r>
-      <w:proofErr w:type="spellStart"/>
-      <w:r>
-        <w:rPr>
-          <w:rFonts w:ascii="Arial Unicode MS" w:eastAsia="Arial Unicode MS" w:hAnsi="Arial Unicode MS" w:cs="Arial Unicode MS"/>
-          <w:sz w:val="20"/>
-        </w:rPr>
-        <w:t>uputstva</w:t>
-      </w:r>
-      <w:proofErr w:type="spellEnd"/>
-      <w:r>
-        <w:rPr>
-          <w:rFonts w:ascii="Arial Unicode MS" w:eastAsia="Arial Unicode MS" w:hAnsi="Arial Unicode MS" w:cs="Arial Unicode MS"/>
-          <w:sz w:val="20"/>
-        </w:rPr>
-        <w:t xml:space="preserve"> za </w:t>
-      </w:r>
-      <w:proofErr w:type="spellStart"/>
-      <w:r>
-        <w:rPr>
-          <w:rFonts w:ascii="Arial Unicode MS" w:eastAsia="Arial Unicode MS" w:hAnsi="Arial Unicode MS" w:cs="Arial Unicode MS"/>
-          <w:sz w:val="20"/>
-        </w:rPr>
-        <w:t>upotrebu</w:t>
-      </w:r>
-      <w:proofErr w:type="spellEnd"/>
-      <w:r>
-        <w:rPr>
-          <w:rFonts w:ascii="Arial Unicode MS" w:eastAsia="Arial Unicode MS" w:hAnsi="Arial Unicode MS" w:cs="Arial Unicode MS"/>
-          <w:sz w:val="20"/>
-        </w:rPr>
-        <w:t xml:space="preserve">. </w:t>
+        <w:t xml:space="preserve">Dokument će koristiti svi članovi projektnog tima u razvoju projekta i testiranju a može se koristiti i pri pisanju uputstva za upotrebu. </w:t>
       </w:r>
     </w:p>
     <w:p>
@@ -3380,37 +2566,12 @@
           <w:rFonts w:ascii="Arial Unicode MS" w:eastAsia="Arial Unicode MS" w:hAnsi="Arial Unicode MS" w:cs="Arial Unicode MS"/>
         </w:rPr>
       </w:pPr>
-      <w:proofErr w:type="spellStart"/>
       <w:r>
         <w:rPr>
           <w:rFonts w:ascii="Arial Unicode MS" w:eastAsia="Arial Unicode MS" w:hAnsi="Arial Unicode MS" w:cs="Arial Unicode MS"/>
           <w:sz w:val="20"/>
         </w:rPr>
-        <w:t>Projektni</w:t>
-      </w:r>
-      <w:proofErr w:type="spellEnd"/>
-      <w:r>
-        <w:rPr>
-          <w:rFonts w:ascii="Arial Unicode MS" w:eastAsia="Arial Unicode MS" w:hAnsi="Arial Unicode MS" w:cs="Arial Unicode MS"/>
-          <w:sz w:val="20"/>
-        </w:rPr>
-        <w:t xml:space="preserve"> </w:t>
-      </w:r>
-      <w:proofErr w:type="spellStart"/>
-      <w:r>
-        <w:rPr>
-          <w:rFonts w:ascii="Arial Unicode MS" w:eastAsia="Arial Unicode MS" w:hAnsi="Arial Unicode MS" w:cs="Arial Unicode MS"/>
-          <w:sz w:val="20"/>
-        </w:rPr>
-        <w:t>zadatak</w:t>
-      </w:r>
-      <w:proofErr w:type="spellEnd"/>
-      <w:r>
-        <w:rPr>
-          <w:rFonts w:ascii="Arial Unicode MS" w:eastAsia="Arial Unicode MS" w:hAnsi="Arial Unicode MS" w:cs="Arial Unicode MS"/>
-          <w:sz w:val="20"/>
-        </w:rPr>
-        <w:t xml:space="preserve"> </w:t>
+        <w:t xml:space="preserve">Projektni zadatak </w:t>
       </w:r>
     </w:p>
     <w:p>
@@ -3425,101 +2586,12 @@
           <w:rFonts w:ascii="Arial Unicode MS" w:eastAsia="Arial Unicode MS" w:hAnsi="Arial Unicode MS" w:cs="Arial Unicode MS"/>
         </w:rPr>
       </w:pPr>
-      <w:proofErr w:type="spellStart"/>
       <w:r>
         <w:rPr>
           <w:rFonts w:ascii="Arial Unicode MS" w:eastAsia="Arial Unicode MS" w:hAnsi="Arial Unicode MS" w:cs="Arial Unicode MS"/>
           <w:sz w:val="20"/>
         </w:rPr>
-        <w:t>Uputstvo</w:t>
-      </w:r>
-      <w:proofErr w:type="spellEnd"/>
-      <w:r>
-        <w:rPr>
-          <w:rFonts w:ascii="Arial Unicode MS" w:eastAsia="Arial Unicode MS" w:hAnsi="Arial Unicode MS" w:cs="Arial Unicode MS"/>
-          <w:sz w:val="20"/>
-        </w:rPr>
-        <w:t xml:space="preserve"> za </w:t>
-      </w:r>
-      <w:proofErr w:type="spellStart"/>
-      <w:r>
-        <w:rPr>
-          <w:rFonts w:ascii="Arial Unicode MS" w:eastAsia="Arial Unicode MS" w:hAnsi="Arial Unicode MS" w:cs="Arial Unicode MS"/>
-          <w:sz w:val="20"/>
-        </w:rPr>
-        <w:t>pisanje</w:t>
-      </w:r>
-      <w:proofErr w:type="spellEnd"/>
-      <w:r>
-        <w:rPr>
-          <w:rFonts w:ascii="Arial Unicode MS" w:eastAsia="Arial Unicode MS" w:hAnsi="Arial Unicode MS" w:cs="Arial Unicode MS"/>
-          <w:sz w:val="20"/>
-        </w:rPr>
-        <w:t xml:space="preserve"> </w:t>
-      </w:r>
-      <w:proofErr w:type="spellStart"/>
-      <w:r>
-        <w:rPr>
-          <w:rFonts w:ascii="Arial Unicode MS" w:eastAsia="Arial Unicode MS" w:hAnsi="Arial Unicode MS" w:cs="Arial Unicode MS"/>
-          <w:sz w:val="20"/>
-        </w:rPr>
-        <w:t>specifikacije</w:t>
-      </w:r>
-      <w:proofErr w:type="spellEnd"/>
-      <w:r>
-        <w:rPr>
-          <w:rFonts w:ascii="Arial Unicode MS" w:eastAsia="Arial Unicode MS" w:hAnsi="Arial Unicode MS" w:cs="Arial Unicode MS"/>
-          <w:sz w:val="20"/>
-        </w:rPr>
-        <w:t xml:space="preserve"> </w:t>
-      </w:r>
-      <w:proofErr w:type="spellStart"/>
-      <w:r>
-        <w:rPr>
-          <w:rFonts w:ascii="Arial Unicode MS" w:eastAsia="Arial Unicode MS" w:hAnsi="Arial Unicode MS" w:cs="Arial Unicode MS"/>
-          <w:sz w:val="20"/>
-        </w:rPr>
-        <w:t>scenarija</w:t>
-      </w:r>
-      <w:proofErr w:type="spellEnd"/>
-      <w:r>
-        <w:rPr>
-          <w:rFonts w:ascii="Arial Unicode MS" w:eastAsia="Arial Unicode MS" w:hAnsi="Arial Unicode MS" w:cs="Arial Unicode MS"/>
-          <w:sz w:val="20"/>
-        </w:rPr>
-        <w:t xml:space="preserve"> </w:t>
-      </w:r>
-      <w:proofErr w:type="spellStart"/>
-      <w:r>
-        <w:rPr>
-          <w:rFonts w:ascii="Arial Unicode MS" w:eastAsia="Arial Unicode MS" w:hAnsi="Arial Unicode MS" w:cs="Arial Unicode MS"/>
-          <w:sz w:val="20"/>
-        </w:rPr>
-        <w:t>upotrebe</w:t>
-      </w:r>
-      <w:proofErr w:type="spellEnd"/>
-      <w:r>
-        <w:rPr>
-          <w:rFonts w:ascii="Arial Unicode MS" w:eastAsia="Arial Unicode MS" w:hAnsi="Arial Unicode MS" w:cs="Arial Unicode MS"/>
-          <w:sz w:val="20"/>
-        </w:rPr>
-        <w:t xml:space="preserve"> </w:t>
-      </w:r>
-      <w:proofErr w:type="spellStart"/>
-      <w:r>
-        <w:rPr>
-          <w:rFonts w:ascii="Arial Unicode MS" w:eastAsia="Arial Unicode MS" w:hAnsi="Arial Unicode MS" w:cs="Arial Unicode MS"/>
-          <w:sz w:val="20"/>
-        </w:rPr>
-        <w:t>funkcionalnosti</w:t>
-      </w:r>
-      <w:proofErr w:type="spellEnd"/>
-      <w:r>
-        <w:rPr>
-          <w:rFonts w:ascii="Arial Unicode MS" w:eastAsia="Arial Unicode MS" w:hAnsi="Arial Unicode MS" w:cs="Arial Unicode MS"/>
-          <w:sz w:val="20"/>
-        </w:rPr>
-        <w:t xml:space="preserve">  </w:t>
+        <w:t xml:space="preserve">Uputstvo za pisanje specifikacije scenarija upotrebe funkcionalnosti  </w:t>
       </w:r>
     </w:p>
     <w:p>
@@ -3616,37 +2688,12 @@
                 <w:rFonts w:ascii="Arial Unicode MS" w:eastAsia="Arial Unicode MS" w:hAnsi="Arial Unicode MS" w:cs="Arial Unicode MS"/>
               </w:rPr>
             </w:pPr>
-            <w:proofErr w:type="spellStart"/>
             <w:r>
               <w:rPr>
                 <w:rFonts w:ascii="Arial Unicode MS" w:eastAsia="Arial Unicode MS" w:hAnsi="Arial Unicode MS" w:cs="Arial Unicode MS"/>
                 <w:sz w:val="20"/>
               </w:rPr>
-              <w:t>Redni</w:t>
-            </w:r>
-            <w:proofErr w:type="spellEnd"/>
-            <w:r>
-              <w:rPr>
-                <w:rFonts w:ascii="Arial Unicode MS" w:eastAsia="Arial Unicode MS" w:hAnsi="Arial Unicode MS" w:cs="Arial Unicode MS"/>
-                <w:sz w:val="20"/>
-              </w:rPr>
-              <w:t xml:space="preserve"> </w:t>
-            </w:r>
-            <w:proofErr w:type="spellStart"/>
-            <w:r>
-              <w:rPr>
-                <w:rFonts w:ascii="Arial Unicode MS" w:eastAsia="Arial Unicode MS" w:hAnsi="Arial Unicode MS" w:cs="Arial Unicode MS"/>
-                <w:sz w:val="20"/>
-              </w:rPr>
-              <w:t>broj</w:t>
-            </w:r>
-            <w:proofErr w:type="spellEnd"/>
-            <w:r>
-              <w:rPr>
-                <w:rFonts w:ascii="Arial Unicode MS" w:eastAsia="Arial Unicode MS" w:hAnsi="Arial Unicode MS" w:cs="Arial Unicode MS"/>
-                <w:sz w:val="20"/>
-              </w:rPr>
-              <w:t xml:space="preserve"> </w:t>
+              <w:t xml:space="preserve">Redni broj </w:t>
             </w:r>
           </w:p>
         </w:tc>
@@ -3668,21 +2715,12 @@
                 <w:rFonts w:ascii="Arial Unicode MS" w:eastAsia="Arial Unicode MS" w:hAnsi="Arial Unicode MS" w:cs="Arial Unicode MS"/>
               </w:rPr>
             </w:pPr>
-            <w:proofErr w:type="spellStart"/>
             <w:r>
               <w:rPr>
                 <w:rFonts w:ascii="Arial Unicode MS" w:eastAsia="Arial Unicode MS" w:hAnsi="Arial Unicode MS" w:cs="Arial Unicode MS"/>
                 <w:sz w:val="20"/>
               </w:rPr>
-              <w:t>Opis</w:t>
-            </w:r>
-            <w:proofErr w:type="spellEnd"/>
-            <w:r>
-              <w:rPr>
-                <w:rFonts w:ascii="Arial Unicode MS" w:eastAsia="Arial Unicode MS" w:hAnsi="Arial Unicode MS" w:cs="Arial Unicode MS"/>
-                <w:sz w:val="20"/>
-              </w:rPr>
-              <w:t xml:space="preserve"> </w:t>
+              <w:t xml:space="preserve">Opis </w:t>
             </w:r>
           </w:p>
         </w:tc>
@@ -3704,21 +2742,12 @@
                 <w:rFonts w:ascii="Arial Unicode MS" w:eastAsia="Arial Unicode MS" w:hAnsi="Arial Unicode MS" w:cs="Arial Unicode MS"/>
               </w:rPr>
             </w:pPr>
-            <w:proofErr w:type="spellStart"/>
             <w:r>
               <w:rPr>
                 <w:rFonts w:ascii="Arial Unicode MS" w:eastAsia="Arial Unicode MS" w:hAnsi="Arial Unicode MS" w:cs="Arial Unicode MS"/>
                 <w:sz w:val="20"/>
               </w:rPr>
-              <w:t>Rešenje</w:t>
-            </w:r>
-            <w:proofErr w:type="spellEnd"/>
-            <w:r>
-              <w:rPr>
-                <w:rFonts w:ascii="Arial Unicode MS" w:eastAsia="Arial Unicode MS" w:hAnsi="Arial Unicode MS" w:cs="Arial Unicode MS"/>
-                <w:sz w:val="20"/>
-              </w:rPr>
-              <w:t xml:space="preserve"> </w:t>
+              <w:t xml:space="preserve">Rešenje </w:t>
             </w:r>
           </w:p>
         </w:tc>
@@ -4110,81 +3139,6 @@
         <w:rPr>
           <w:rFonts w:ascii="Arial Unicode MS" w:eastAsia="Arial Unicode MS" w:hAnsi="Arial Unicode MS" w:cs="Arial Unicode MS"/>
           <w:sz w:val="20"/>
-        </w:rPr>
-      </w:pPr>
-      <w:r>
-        <w:rPr>
-          <w:rFonts w:ascii="Arial Unicode MS" w:eastAsia="Arial Unicode MS" w:hAnsi="Arial Unicode MS" w:cs="Arial Unicode MS"/>
-          <w:sz w:val="20"/>
-        </w:rPr>
-        <w:t xml:space="preserve">(Ovo je </w:t>
-      </w:r>
-      <w:proofErr w:type="spellStart"/>
-      <w:r>
-        <w:rPr>
-          <w:rFonts w:ascii="Arial Unicode MS" w:eastAsia="Arial Unicode MS" w:hAnsi="Arial Unicode MS" w:cs="Arial Unicode MS"/>
-          <w:sz w:val="20"/>
-        </w:rPr>
-        <w:t>iz</w:t>
-      </w:r>
-      <w:proofErr w:type="spellEnd"/>
-      <w:r>
-        <w:rPr>
-          <w:rFonts w:ascii="Arial Unicode MS" w:eastAsia="Arial Unicode MS" w:hAnsi="Arial Unicode MS" w:cs="Arial Unicode MS"/>
-          <w:sz w:val="20"/>
-        </w:rPr>
-        <w:t xml:space="preserve"> </w:t>
-      </w:r>
-      <w:proofErr w:type="spellStart"/>
-      <w:r>
-        <w:rPr>
-          <w:rFonts w:ascii="Arial Unicode MS" w:eastAsia="Arial Unicode MS" w:hAnsi="Arial Unicode MS" w:cs="Arial Unicode MS"/>
-          <w:sz w:val="20"/>
-        </w:rPr>
-        <w:t>projektnog</w:t>
-      </w:r>
-      <w:proofErr w:type="spellEnd"/>
-      <w:r>
-        <w:rPr>
-          <w:rFonts w:ascii="Arial Unicode MS" w:eastAsia="Arial Unicode MS" w:hAnsi="Arial Unicode MS" w:cs="Arial Unicode MS"/>
-          <w:sz w:val="20"/>
-        </w:rPr>
-        <w:t xml:space="preserve"> </w:t>
-      </w:r>
-      <w:proofErr w:type="spellStart"/>
-      <w:r>
-        <w:rPr>
-          <w:rFonts w:ascii="Arial Unicode MS" w:eastAsia="Arial Unicode MS" w:hAnsi="Arial Unicode MS" w:cs="Arial Unicode MS"/>
-          <w:sz w:val="20"/>
-        </w:rPr>
-        <w:t>zadatka</w:t>
-      </w:r>
-      <w:proofErr w:type="spellEnd"/>
-      <w:r>
-        <w:rPr>
-          <w:rFonts w:ascii="Arial Unicode MS" w:eastAsia="Arial Unicode MS" w:hAnsi="Arial Unicode MS" w:cs="Arial Unicode MS"/>
-          <w:sz w:val="20"/>
-        </w:rPr>
-        <w:t xml:space="preserve">) </w:t>
-      </w:r>
-    </w:p>
-    <w:p>
-      <w:pPr>
-        <w:spacing w:after="3" w:line="252" w:lineRule="auto"/>
-        <w:ind w:left="-5" w:hanging="10"/>
-        <w:rPr>
-          <w:rFonts w:ascii="Times New Roman" w:eastAsia="Times New Roman" w:hAnsi="Times New Roman" w:cs="Times New Roman"/>
-          <w:sz w:val="20"/>
-        </w:rPr>
-      </w:pPr>
-    </w:p>
-    <w:p>
-      <w:pPr>
-        <w:spacing w:after="3" w:line="252" w:lineRule="auto"/>
-        <w:ind w:left="-5" w:hanging="10"/>
-        <w:rPr>
-          <w:rFonts w:ascii="Arial Unicode MS" w:eastAsia="Arial Unicode MS" w:hAnsi="Arial Unicode MS" w:cs="Arial Unicode MS"/>
-          <w:sz w:val="20"/>
           <w:szCs w:val="20"/>
           <w:lang w:val="sr-Latn-RS"/>
         </w:rPr>
@@ -4289,63 +3243,20 @@
           <w:sz w:val="20"/>
         </w:rPr>
       </w:pPr>
-      <w:proofErr w:type="spellStart"/>
       <w:r>
         <w:rPr>
           <w:rFonts w:ascii="Arial Unicode MS" w:eastAsia="Arial Unicode MS" w:hAnsi="Arial Unicode MS" w:cs="Arial Unicode MS"/>
           <w:sz w:val="20"/>
         </w:rPr>
-        <w:t>Prikazuju</w:t>
-      </w:r>
-      <w:proofErr w:type="spellEnd"/>
+        <w:t>Prikazuju se razne informacije o igri</w:t>
+      </w:r>
       <w:r>
         <w:rPr>
           <w:rFonts w:ascii="Arial Unicode MS" w:eastAsia="Arial Unicode MS" w:hAnsi="Arial Unicode MS" w:cs="Arial Unicode MS"/>
           <w:sz w:val="20"/>
         </w:rPr>
-        <w:t xml:space="preserve"> se </w:t>
-      </w:r>
-      <w:proofErr w:type="spellStart"/>
-      <w:r>
-        <w:rPr>
-          <w:rFonts w:ascii="Arial Unicode MS" w:eastAsia="Arial Unicode MS" w:hAnsi="Arial Unicode MS" w:cs="Arial Unicode MS"/>
-          <w:sz w:val="20"/>
-        </w:rPr>
-        <w:t>razne</w:t>
-      </w:r>
-      <w:proofErr w:type="spellEnd"/>
-      <w:r>
-        <w:rPr>
-          <w:rFonts w:ascii="Arial Unicode MS" w:eastAsia="Arial Unicode MS" w:hAnsi="Arial Unicode MS" w:cs="Arial Unicode MS"/>
-          <w:sz w:val="20"/>
-        </w:rPr>
-        <w:t xml:space="preserve"> </w:t>
-      </w:r>
-      <w:proofErr w:type="spellStart"/>
-      <w:r>
-        <w:rPr>
-          <w:rFonts w:ascii="Arial Unicode MS" w:eastAsia="Arial Unicode MS" w:hAnsi="Arial Unicode MS" w:cs="Arial Unicode MS"/>
-          <w:sz w:val="20"/>
-        </w:rPr>
-        <w:t>informacije</w:t>
-      </w:r>
-      <w:proofErr w:type="spellEnd"/>
-      <w:r>
-        <w:rPr>
-          <w:rFonts w:ascii="Arial Unicode MS" w:eastAsia="Arial Unicode MS" w:hAnsi="Arial Unicode MS" w:cs="Arial Unicode MS"/>
-          <w:sz w:val="20"/>
-        </w:rPr>
-        <w:t xml:space="preserve"> o </w:t>
-      </w:r>
-      <w:proofErr w:type="spellStart"/>
-      <w:r>
-        <w:rPr>
-          <w:rFonts w:ascii="Arial Unicode MS" w:eastAsia="Arial Unicode MS" w:hAnsi="Arial Unicode MS" w:cs="Arial Unicode MS"/>
-          <w:sz w:val="20"/>
-        </w:rPr>
-        <w:t>igri</w:t>
-      </w:r>
-      <w:proofErr w:type="spellEnd"/>
+        <w:t xml:space="preserve"> (detaljnije na prototipu)</w:t>
+      </w:r>
     </w:p>
     <w:p>
       <w:pPr>
@@ -4361,143 +3272,27 @@
           <w:sz w:val="20"/>
         </w:rPr>
       </w:pPr>
-      <w:proofErr w:type="spellStart"/>
       <w:r>
         <w:rPr>
           <w:rFonts w:ascii="Arial Unicode MS" w:eastAsia="Arial Unicode MS" w:hAnsi="Arial Unicode MS" w:cs="Arial Unicode MS"/>
           <w:sz w:val="20"/>
         </w:rPr>
-        <w:t>Korisnik</w:t>
-      </w:r>
-      <w:proofErr w:type="spellEnd"/>
+        <w:t xml:space="preserve">Korisnik </w:t>
+      </w:r>
       <w:r>
         <w:rPr>
           <w:rFonts w:ascii="Arial Unicode MS" w:eastAsia="Arial Unicode MS" w:hAnsi="Arial Unicode MS" w:cs="Arial Unicode MS"/>
           <w:sz w:val="20"/>
         </w:rPr>
-        <w:t xml:space="preserve"> </w:t>
-      </w:r>
-      <w:proofErr w:type="spellStart"/>
+        <w:t>bira ocenu od 1 do 5 da da špilu</w:t>
+      </w:r>
       <w:r>
         <w:rPr>
           <w:rFonts w:ascii="Arial Unicode MS" w:eastAsia="Arial Unicode MS" w:hAnsi="Arial Unicode MS" w:cs="Arial Unicode MS"/>
           <w:sz w:val="20"/>
         </w:rPr>
-        <w:t>bira</w:t>
-      </w:r>
-      <w:proofErr w:type="spellEnd"/>
-      <w:r>
-        <w:rPr>
-          <w:rFonts w:ascii="Arial Unicode MS" w:eastAsia="Arial Unicode MS" w:hAnsi="Arial Unicode MS" w:cs="Arial Unicode MS"/>
-          <w:sz w:val="20"/>
-        </w:rPr>
-        <w:t xml:space="preserve"> </w:t>
-      </w:r>
-      <w:proofErr w:type="spellStart"/>
-      <w:r>
-        <w:rPr>
-          <w:rFonts w:ascii="Arial Unicode MS" w:eastAsia="Arial Unicode MS" w:hAnsi="Arial Unicode MS" w:cs="Arial Unicode MS"/>
-          <w:sz w:val="20"/>
-        </w:rPr>
-        <w:t>ocenu</w:t>
-      </w:r>
-      <w:proofErr w:type="spellEnd"/>
-      <w:r>
-        <w:rPr>
-          <w:rFonts w:ascii="Arial Unicode MS" w:eastAsia="Arial Unicode MS" w:hAnsi="Arial Unicode MS" w:cs="Arial Unicode MS"/>
-          <w:sz w:val="20"/>
-        </w:rPr>
-        <w:t xml:space="preserve"> od 1 do 5 da </w:t>
-      </w:r>
-      <w:proofErr w:type="spellStart"/>
-      <w:r>
-        <w:rPr>
-          <w:rFonts w:ascii="Arial Unicode MS" w:eastAsia="Arial Unicode MS" w:hAnsi="Arial Unicode MS" w:cs="Arial Unicode MS"/>
-          <w:sz w:val="20"/>
-        </w:rPr>
-        <w:t>da</w:t>
-      </w:r>
-      <w:proofErr w:type="spellEnd"/>
-      <w:r>
-        <w:rPr>
-          <w:rFonts w:ascii="Arial Unicode MS" w:eastAsia="Arial Unicode MS" w:hAnsi="Arial Unicode MS" w:cs="Arial Unicode MS"/>
-          <w:sz w:val="20"/>
-        </w:rPr>
-        <w:t xml:space="preserve"> </w:t>
-      </w:r>
-      <w:proofErr w:type="spellStart"/>
-      <w:r>
-        <w:rPr>
-          <w:rFonts w:ascii="Arial Unicode MS" w:eastAsia="Arial Unicode MS" w:hAnsi="Arial Unicode MS" w:cs="Arial Unicode MS"/>
-          <w:sz w:val="20"/>
-        </w:rPr>
-        <w:t>špilu</w:t>
-      </w:r>
-      <w:proofErr w:type="spellEnd"/>
-      <w:r>
-        <w:rPr>
-          <w:rFonts w:ascii="Arial Unicode MS" w:eastAsia="Arial Unicode MS" w:hAnsi="Arial Unicode MS" w:cs="Arial Unicode MS"/>
-          <w:sz w:val="20"/>
-        </w:rPr>
-        <w:t xml:space="preserve"> </w:t>
-      </w:r>
-      <w:proofErr w:type="spellStart"/>
-      <w:r>
-        <w:rPr>
-          <w:rFonts w:ascii="Arial Unicode MS" w:eastAsia="Arial Unicode MS" w:hAnsi="Arial Unicode MS" w:cs="Arial Unicode MS"/>
-          <w:sz w:val="20"/>
-        </w:rPr>
-        <w:t>sa</w:t>
-      </w:r>
-      <w:proofErr w:type="spellEnd"/>
-      <w:r>
-        <w:rPr>
-          <w:rFonts w:ascii="Arial Unicode MS" w:eastAsia="Arial Unicode MS" w:hAnsi="Arial Unicode MS" w:cs="Arial Unicode MS"/>
-          <w:sz w:val="20"/>
-        </w:rPr>
-        <w:t xml:space="preserve"> </w:t>
-      </w:r>
-      <w:proofErr w:type="spellStart"/>
-      <w:r>
-        <w:rPr>
-          <w:rFonts w:ascii="Arial Unicode MS" w:eastAsia="Arial Unicode MS" w:hAnsi="Arial Unicode MS" w:cs="Arial Unicode MS"/>
-          <w:sz w:val="20"/>
-        </w:rPr>
-        <w:t>kojim</w:t>
-      </w:r>
-      <w:proofErr w:type="spellEnd"/>
-      <w:r>
-        <w:rPr>
-          <w:rFonts w:ascii="Arial Unicode MS" w:eastAsia="Arial Unicode MS" w:hAnsi="Arial Unicode MS" w:cs="Arial Unicode MS"/>
-          <w:sz w:val="20"/>
-        </w:rPr>
-        <w:t xml:space="preserve"> je </w:t>
-      </w:r>
-      <w:proofErr w:type="spellStart"/>
-      <w:r>
-        <w:rPr>
-          <w:rFonts w:ascii="Arial Unicode MS" w:eastAsia="Arial Unicode MS" w:hAnsi="Arial Unicode MS" w:cs="Arial Unicode MS"/>
-          <w:sz w:val="20"/>
-        </w:rPr>
-        <w:t>upravo</w:t>
-      </w:r>
-      <w:proofErr w:type="spellEnd"/>
-      <w:r>
-        <w:rPr>
-          <w:rFonts w:ascii="Arial Unicode MS" w:eastAsia="Arial Unicode MS" w:hAnsi="Arial Unicode MS" w:cs="Arial Unicode MS"/>
-          <w:sz w:val="20"/>
-        </w:rPr>
-        <w:t xml:space="preserve"> </w:t>
-      </w:r>
-      <w:proofErr w:type="spellStart"/>
-      <w:r>
-        <w:rPr>
-          <w:rFonts w:ascii="Arial Unicode MS" w:eastAsia="Arial Unicode MS" w:hAnsi="Arial Unicode MS" w:cs="Arial Unicode MS"/>
-          <w:sz w:val="20"/>
-        </w:rPr>
-        <w:t>igrao</w:t>
-      </w:r>
-      <w:proofErr w:type="spellEnd"/>
+        <w:t xml:space="preserve"> sa kojim je upravo igrao</w:t>
+      </w:r>
     </w:p>
     <w:p>
       <w:pPr>
@@ -4513,125 +3308,27 @@
           <w:sz w:val="20"/>
         </w:rPr>
       </w:pPr>
-      <w:proofErr w:type="spellStart"/>
       <w:r>
         <w:rPr>
           <w:rFonts w:ascii="Arial Unicode MS" w:eastAsia="Arial Unicode MS" w:hAnsi="Arial Unicode MS" w:cs="Arial Unicode MS"/>
           <w:sz w:val="20"/>
         </w:rPr>
-        <w:t>Nakon</w:t>
-      </w:r>
-      <w:proofErr w:type="spellEnd"/>
+        <w:t>Nakon od</w:t>
+      </w:r>
       <w:r>
         <w:rPr>
           <w:rFonts w:ascii="Arial Unicode MS" w:eastAsia="Arial Unicode MS" w:hAnsi="Arial Unicode MS" w:cs="Arial Unicode MS"/>
           <w:sz w:val="20"/>
         </w:rPr>
-        <w:t xml:space="preserve"> </w:t>
-      </w:r>
-      <w:proofErr w:type="spellStart"/>
+        <w:t>ređenog vremena p</w:t>
+      </w:r>
       <w:r>
         <w:rPr>
           <w:rFonts w:ascii="Arial Unicode MS" w:eastAsia="Arial Unicode MS" w:hAnsi="Arial Unicode MS" w:cs="Arial Unicode MS"/>
           <w:sz w:val="20"/>
         </w:rPr>
-        <w:t>od</w:t>
-      </w:r>
-      <w:r>
-        <w:rPr>
-          <w:rFonts w:ascii="Arial Unicode MS" w:eastAsia="Arial Unicode MS" w:hAnsi="Arial Unicode MS" w:cs="Arial Unicode MS"/>
-          <w:sz w:val="20"/>
-        </w:rPr>
-        <w:t>ređenog</w:t>
-      </w:r>
-      <w:proofErr w:type="spellEnd"/>
-      <w:r>
-        <w:rPr>
-          <w:rFonts w:ascii="Arial Unicode MS" w:eastAsia="Arial Unicode MS" w:hAnsi="Arial Unicode MS" w:cs="Arial Unicode MS"/>
-          <w:sz w:val="20"/>
-        </w:rPr>
-        <w:t xml:space="preserve"> </w:t>
-      </w:r>
-      <w:proofErr w:type="spellStart"/>
-      <w:r>
-        <w:rPr>
-          <w:rFonts w:ascii="Arial Unicode MS" w:eastAsia="Arial Unicode MS" w:hAnsi="Arial Unicode MS" w:cs="Arial Unicode MS"/>
-          <w:sz w:val="20"/>
-        </w:rPr>
-        <w:t>vremena</w:t>
-      </w:r>
-      <w:proofErr w:type="spellEnd"/>
-      <w:r>
-        <w:rPr>
-          <w:rFonts w:ascii="Arial Unicode MS" w:eastAsia="Arial Unicode MS" w:hAnsi="Arial Unicode MS" w:cs="Arial Unicode MS"/>
-          <w:sz w:val="20"/>
-        </w:rPr>
-        <w:t xml:space="preserve"> </w:t>
-      </w:r>
-      <w:proofErr w:type="spellStart"/>
-      <w:r>
-        <w:rPr>
-          <w:rFonts w:ascii="Arial Unicode MS" w:eastAsia="Arial Unicode MS" w:hAnsi="Arial Unicode MS" w:cs="Arial Unicode MS"/>
-          <w:sz w:val="20"/>
-        </w:rPr>
-        <w:t>p</w:t>
-      </w:r>
-      <w:r>
-        <w:rPr>
-          <w:rFonts w:ascii="Arial Unicode MS" w:eastAsia="Arial Unicode MS" w:hAnsi="Arial Unicode MS" w:cs="Arial Unicode MS"/>
-          <w:sz w:val="20"/>
-        </w:rPr>
-        <w:t>ovratak</w:t>
-      </w:r>
-      <w:proofErr w:type="spellEnd"/>
-      <w:r>
-        <w:rPr>
-          <w:rFonts w:ascii="Arial Unicode MS" w:eastAsia="Arial Unicode MS" w:hAnsi="Arial Unicode MS" w:cs="Arial Unicode MS"/>
-          <w:sz w:val="20"/>
-        </w:rPr>
-        <w:t xml:space="preserve"> </w:t>
-      </w:r>
-      <w:proofErr w:type="spellStart"/>
-      <w:r>
-        <w:rPr>
-          <w:rFonts w:ascii="Arial Unicode MS" w:eastAsia="Arial Unicode MS" w:hAnsi="Arial Unicode MS" w:cs="Arial Unicode MS"/>
-          <w:sz w:val="20"/>
-        </w:rPr>
-        <w:t>na</w:t>
-      </w:r>
-      <w:proofErr w:type="spellEnd"/>
-      <w:r>
-        <w:rPr>
-          <w:rFonts w:ascii="Arial Unicode MS" w:eastAsia="Arial Unicode MS" w:hAnsi="Arial Unicode MS" w:cs="Arial Unicode MS"/>
-          <w:sz w:val="20"/>
-        </w:rPr>
-        <w:t xml:space="preserve"> </w:t>
-      </w:r>
-      <w:proofErr w:type="spellStart"/>
-      <w:r>
-        <w:rPr>
-          <w:rFonts w:ascii="Arial Unicode MS" w:eastAsia="Arial Unicode MS" w:hAnsi="Arial Unicode MS" w:cs="Arial Unicode MS"/>
-          <w:sz w:val="20"/>
-        </w:rPr>
-        <w:t>prikaz</w:t>
-      </w:r>
-      <w:proofErr w:type="spellEnd"/>
-      <w:r>
-        <w:rPr>
-          <w:rFonts w:ascii="Arial Unicode MS" w:eastAsia="Arial Unicode MS" w:hAnsi="Arial Unicode MS" w:cs="Arial Unicode MS"/>
-          <w:sz w:val="20"/>
-        </w:rPr>
-        <w:t xml:space="preserve"> </w:t>
-      </w:r>
-      <w:proofErr w:type="spellStart"/>
-      <w:r>
-        <w:rPr>
-          <w:rFonts w:ascii="Arial Unicode MS" w:eastAsia="Arial Unicode MS" w:hAnsi="Arial Unicode MS" w:cs="Arial Unicode MS"/>
-          <w:sz w:val="20"/>
-        </w:rPr>
-        <w:t>sobe</w:t>
-      </w:r>
-      <w:proofErr w:type="spellEnd"/>
+        <w:t>ovratak na prikaz sobe</w:t>
+      </w:r>
     </w:p>
     <w:p>
       <w:pPr>
@@ -4654,7 +3351,6 @@
           <w:i/>
           <w:iCs/>
         </w:rPr>
-        <w:lastRenderedPageBreak/>
         <w:t>Ocena nije izabrata</w:t>
       </w:r>
       <w:bookmarkEnd w:id="9"/>
@@ -4688,6 +3384,7 @@
           <w:rFonts w:ascii="Times New Roman" w:eastAsia="Times New Roman" w:hAnsi="Times New Roman" w:cs="Times New Roman"/>
           <w:sz w:val="20"/>
         </w:rPr>
+        <w:lastRenderedPageBreak/>
         <w:t xml:space="preserve"> </w:t>
       </w:r>
     </w:p>
@@ -4712,21 +3409,12 @@
         <w:ind w:left="730" w:hanging="10"/>
         <w:jc w:val="both"/>
       </w:pPr>
-      <w:proofErr w:type="spellStart"/>
       <w:r>
         <w:rPr>
           <w:rFonts w:ascii="Arial Unicode MS" w:eastAsia="Arial Unicode MS" w:hAnsi="Arial Unicode MS" w:cs="Arial Unicode MS" w:hint="eastAsia"/>
           <w:sz w:val="20"/>
         </w:rPr>
-        <w:t>Nema</w:t>
-      </w:r>
-      <w:proofErr w:type="spellEnd"/>
-      <w:r>
-        <w:rPr>
-          <w:rFonts w:ascii="Arial Unicode MS" w:eastAsia="Arial Unicode MS" w:hAnsi="Arial Unicode MS" w:cs="Arial Unicode MS" w:hint="eastAsia"/>
-          <w:sz w:val="20"/>
-        </w:rPr>
-        <w:t xml:space="preserve">. </w:t>
+        <w:t xml:space="preserve">Nema. </w:t>
       </w:r>
     </w:p>
     <w:p>
@@ -4753,53 +3441,12 @@
           <w:sz w:val="20"/>
         </w:rPr>
       </w:pPr>
-      <w:proofErr w:type="spellStart"/>
       <w:r>
         <w:rPr>
           <w:rFonts w:ascii="Arial Unicode MS" w:eastAsia="Arial Unicode MS" w:hAnsi="Arial Unicode MS" w:cs="Arial Unicode MS"/>
           <w:sz w:val="20"/>
         </w:rPr>
-        <w:t>Korisnik</w:t>
-      </w:r>
-      <w:proofErr w:type="spellEnd"/>
-      <w:r>
-        <w:rPr>
-          <w:rFonts w:ascii="Arial Unicode MS" w:eastAsia="Arial Unicode MS" w:hAnsi="Arial Unicode MS" w:cs="Arial Unicode MS"/>
-          <w:sz w:val="20"/>
-        </w:rPr>
-        <w:t xml:space="preserve"> je </w:t>
-      </w:r>
-      <w:proofErr w:type="spellStart"/>
-      <w:r>
-        <w:rPr>
-          <w:rFonts w:ascii="Arial Unicode MS" w:eastAsia="Arial Unicode MS" w:hAnsi="Arial Unicode MS" w:cs="Arial Unicode MS"/>
-          <w:sz w:val="20"/>
-        </w:rPr>
-        <w:t>odigrao</w:t>
-      </w:r>
-      <w:proofErr w:type="spellEnd"/>
-      <w:r>
-        <w:rPr>
-          <w:rFonts w:ascii="Arial Unicode MS" w:eastAsia="Arial Unicode MS" w:hAnsi="Arial Unicode MS" w:cs="Arial Unicode MS"/>
-          <w:sz w:val="20"/>
-        </w:rPr>
-        <w:t xml:space="preserve"> </w:t>
-      </w:r>
-      <w:proofErr w:type="spellStart"/>
-      <w:r>
-        <w:rPr>
-          <w:rFonts w:ascii="Arial Unicode MS" w:eastAsia="Arial Unicode MS" w:hAnsi="Arial Unicode MS" w:cs="Arial Unicode MS"/>
-          <w:sz w:val="20"/>
-        </w:rPr>
-        <w:t>igru</w:t>
-      </w:r>
-      <w:proofErr w:type="spellEnd"/>
-      <w:r>
-        <w:rPr>
-          <w:rFonts w:ascii="Arial Unicode MS" w:eastAsia="Arial Unicode MS" w:hAnsi="Arial Unicode MS" w:cs="Arial Unicode MS"/>
-          <w:sz w:val="20"/>
-        </w:rPr>
-        <w:t>.</w:t>
+        <w:t>Korisnik je odigrao igru.</w:t>
       </w:r>
     </w:p>
     <w:p>
@@ -4825,117 +3472,33 @@
           <w:rFonts w:ascii="Arial Unicode MS" w:eastAsia="Arial Unicode MS" w:hAnsi="Arial Unicode MS" w:cs="Arial Unicode MS"/>
         </w:rPr>
       </w:pPr>
-      <w:proofErr w:type="spellStart"/>
       <w:r>
         <w:rPr>
           <w:rFonts w:ascii="Arial Unicode MS" w:eastAsia="Arial Unicode MS" w:hAnsi="Arial Unicode MS" w:cs="Arial Unicode MS"/>
           <w:sz w:val="20"/>
         </w:rPr>
-        <w:t>Ocena</w:t>
-      </w:r>
-      <w:proofErr w:type="spellEnd"/>
+        <w:t>Ocena špila</w:t>
+      </w:r>
       <w:r>
         <w:rPr>
           <w:rFonts w:ascii="Arial Unicode MS" w:eastAsia="Arial Unicode MS" w:hAnsi="Arial Unicode MS" w:cs="Arial Unicode MS"/>
           <w:sz w:val="20"/>
         </w:rPr>
-        <w:t xml:space="preserve"> </w:t>
-      </w:r>
-      <w:proofErr w:type="spellStart"/>
+        <w:t xml:space="preserve"> se beleži</w:t>
+      </w:r>
       <w:r>
         <w:rPr>
           <w:rFonts w:ascii="Arial Unicode MS" w:eastAsia="Arial Unicode MS" w:hAnsi="Arial Unicode MS" w:cs="Arial Unicode MS"/>
           <w:sz w:val="20"/>
         </w:rPr>
-        <w:t>špila</w:t>
-      </w:r>
-      <w:proofErr w:type="spellEnd"/>
+        <w:t xml:space="preserve"> ili ažurira</w:t>
+      </w:r>
       <w:r>
         <w:rPr>
           <w:rFonts w:ascii="Arial Unicode MS" w:eastAsia="Arial Unicode MS" w:hAnsi="Arial Unicode MS" w:cs="Arial Unicode MS"/>
           <w:sz w:val="20"/>
         </w:rPr>
-        <w:t xml:space="preserve"> se </w:t>
-      </w:r>
-      <w:proofErr w:type="spellStart"/>
-      <w:r>
-        <w:rPr>
-          <w:rFonts w:ascii="Arial Unicode MS" w:eastAsia="Arial Unicode MS" w:hAnsi="Arial Unicode MS" w:cs="Arial Unicode MS"/>
-          <w:sz w:val="20"/>
-        </w:rPr>
-        <w:t>beleži</w:t>
-      </w:r>
-      <w:proofErr w:type="spellEnd"/>
-      <w:r>
-        <w:rPr>
-          <w:rFonts w:ascii="Arial Unicode MS" w:eastAsia="Arial Unicode MS" w:hAnsi="Arial Unicode MS" w:cs="Arial Unicode MS"/>
-          <w:sz w:val="20"/>
-        </w:rPr>
-        <w:t xml:space="preserve"> </w:t>
-      </w:r>
-      <w:proofErr w:type="spellStart"/>
-      <w:r>
-        <w:rPr>
-          <w:rFonts w:ascii="Arial Unicode MS" w:eastAsia="Arial Unicode MS" w:hAnsi="Arial Unicode MS" w:cs="Arial Unicode MS"/>
-          <w:sz w:val="20"/>
-        </w:rPr>
-        <w:t>ili</w:t>
-      </w:r>
-      <w:proofErr w:type="spellEnd"/>
-      <w:r>
-        <w:rPr>
-          <w:rFonts w:ascii="Arial Unicode MS" w:eastAsia="Arial Unicode MS" w:hAnsi="Arial Unicode MS" w:cs="Arial Unicode MS"/>
-          <w:sz w:val="20"/>
-        </w:rPr>
-        <w:t xml:space="preserve"> </w:t>
-      </w:r>
-      <w:proofErr w:type="spellStart"/>
-      <w:r>
-        <w:rPr>
-          <w:rFonts w:ascii="Arial Unicode MS" w:eastAsia="Arial Unicode MS" w:hAnsi="Arial Unicode MS" w:cs="Arial Unicode MS"/>
-          <w:sz w:val="20"/>
-        </w:rPr>
-        <w:t>ažurira</w:t>
-      </w:r>
-      <w:proofErr w:type="spellEnd"/>
-      <w:r>
-        <w:rPr>
-          <w:rFonts w:ascii="Arial Unicode MS" w:eastAsia="Arial Unicode MS" w:hAnsi="Arial Unicode MS" w:cs="Arial Unicode MS"/>
-          <w:sz w:val="20"/>
-        </w:rPr>
-        <w:t xml:space="preserve"> u </w:t>
-      </w:r>
-      <w:proofErr w:type="spellStart"/>
-      <w:r>
-        <w:rPr>
-          <w:rFonts w:ascii="Arial Unicode MS" w:eastAsia="Arial Unicode MS" w:hAnsi="Arial Unicode MS" w:cs="Arial Unicode MS"/>
-          <w:sz w:val="20"/>
-        </w:rPr>
-        <w:t>bazi</w:t>
-      </w:r>
-      <w:proofErr w:type="spellEnd"/>
-      <w:r>
-        <w:rPr>
-          <w:rFonts w:ascii="Arial Unicode MS" w:eastAsia="Arial Unicode MS" w:hAnsi="Arial Unicode MS" w:cs="Arial Unicode MS"/>
-          <w:sz w:val="20"/>
-        </w:rPr>
-        <w:t xml:space="preserve"> </w:t>
-      </w:r>
-      <w:proofErr w:type="spellStart"/>
-      <w:r>
-        <w:rPr>
-          <w:rFonts w:ascii="Arial Unicode MS" w:eastAsia="Arial Unicode MS" w:hAnsi="Arial Unicode MS" w:cs="Arial Unicode MS"/>
-          <w:sz w:val="20"/>
-        </w:rPr>
-        <w:t>podataka</w:t>
-      </w:r>
-      <w:proofErr w:type="spellEnd"/>
-      <w:r>
-        <w:rPr>
-          <w:rFonts w:ascii="Arial Unicode MS" w:eastAsia="Arial Unicode MS" w:hAnsi="Arial Unicode MS" w:cs="Arial Unicode MS"/>
-          <w:sz w:val="20"/>
-        </w:rPr>
-        <w:t>.</w:t>
+        <w:t xml:space="preserve"> u bazi podataka.</w:t>
       </w:r>
     </w:p>
     <w:p>
@@ -6447,7 +5010,6 @@
     <w:next w:val="Normal"/>
     <w:link w:val="Heading2Char"/>
     <w:uiPriority w:val="9"/>
-    <w:semiHidden/>
     <w:unhideWhenUsed/>
     <w:qFormat/>
     <w:rsid w:val="00ED5C6A"/>
@@ -6540,7 +5102,6 @@
     <w:basedOn w:val="DefaultParagraphFont"/>
     <w:link w:val="Heading2"/>
     <w:uiPriority w:val="9"/>
-    <w:semiHidden/>
     <w:rsid w:val="00ED5C6A"/>
     <w:rPr>
       <w:rFonts w:ascii="Arial" w:eastAsia="Arial" w:hAnsi="Arial" w:cs="Arial"/>

</xml_diff>